<commit_message>
derscibe instead name of key
</commit_message>
<xml_diff>
--- a/result.docx
+++ b/result.docx
@@ -251,7 +251,7 @@
       </w:tr>
       <w:tr>
         <w:trPr>
-          <w:trHeight w:val="330" w:hRule="auto"/>
+          <w:trHeight w:val="200" w:hRule="auto"/>
           <w:jc w:val="left"/>
         </w:trPr>
         <w:tc>
@@ -483,7 +483,7 @@
           </w:tcPr>
           <w:p>
             <w:r>
-              <w:t>ergerg, от 02,09.2020</w:t>
+              <w:t>hthth, от 02,09.2020</w:t>
             </w:r>
           </w:p>
         </w:tc>

</xml_diff>

<commit_message>
Image recognize with EasyOCR but without just text ++ Cuda added
</commit_message>
<xml_diff>
--- a/result.docx
+++ b/result.docx
@@ -568,6 +568,132 @@
           <w:p>
             <w:r>
               <w:t>Да это значение ключа, от 02,09.2020</w:t>
+            </w:r>
+          </w:p>
+        </w:tc>
+        <w:tc>
+          <w:tcPr>
+            <w:tcW w:type="dxa" w:w="1178"/>
+          </w:tcPr>
+          <w:p/>
+        </w:tc>
+        <w:tc>
+          <w:tcPr>
+            <w:tcW w:type="dxa" w:w="1178"/>
+          </w:tcPr>
+          <w:p/>
+        </w:tc>
+      </w:tr>
+      <w:tr>
+        <w:tc>
+          <w:tcPr>
+            <w:tcW w:type="dxa" w:w="702"/>
+          </w:tcPr>
+          <w:p/>
+        </w:tc>
+        <w:tc>
+          <w:tcPr>
+            <w:tcW w:type="dxa" w:w="1473"/>
+          </w:tcPr>
+          <w:p/>
+        </w:tc>
+        <w:tc>
+          <w:tcPr>
+            <w:tcW w:type="dxa" w:w="1325"/>
+          </w:tcPr>
+          <w:p/>
+        </w:tc>
+        <w:tc>
+          <w:tcPr>
+            <w:tcW w:type="dxa" w:w="4269"/>
+          </w:tcPr>
+          <w:p>
+            <w:r>
+              <w:t>Да это значение ключа Да это значение ключа Да это значение ключа, от 02,09.2020</w:t>
+            </w:r>
+          </w:p>
+        </w:tc>
+        <w:tc>
+          <w:tcPr>
+            <w:tcW w:type="dxa" w:w="1178"/>
+          </w:tcPr>
+          <w:p/>
+        </w:tc>
+        <w:tc>
+          <w:tcPr>
+            <w:tcW w:type="dxa" w:w="1178"/>
+          </w:tcPr>
+          <w:p/>
+        </w:tc>
+      </w:tr>
+      <w:tr>
+        <w:tc>
+          <w:tcPr>
+            <w:tcW w:type="dxa" w:w="702"/>
+          </w:tcPr>
+          <w:p/>
+        </w:tc>
+        <w:tc>
+          <w:tcPr>
+            <w:tcW w:type="dxa" w:w="1473"/>
+          </w:tcPr>
+          <w:p/>
+        </w:tc>
+        <w:tc>
+          <w:tcPr>
+            <w:tcW w:type="dxa" w:w="1325"/>
+          </w:tcPr>
+          <w:p/>
+        </w:tc>
+        <w:tc>
+          <w:tcPr>
+            <w:tcW w:type="dxa" w:w="4269"/>
+          </w:tcPr>
+          <w:p>
+            <w:r>
+              <w:t>Да это значение ключа Да это значение ключа Да это значение ключа, от 02,09.2020</w:t>
+            </w:r>
+          </w:p>
+        </w:tc>
+        <w:tc>
+          <w:tcPr>
+            <w:tcW w:type="dxa" w:w="1178"/>
+          </w:tcPr>
+          <w:p/>
+        </w:tc>
+        <w:tc>
+          <w:tcPr>
+            <w:tcW w:type="dxa" w:w="1178"/>
+          </w:tcPr>
+          <w:p/>
+        </w:tc>
+      </w:tr>
+      <w:tr>
+        <w:tc>
+          <w:tcPr>
+            <w:tcW w:type="dxa" w:w="702"/>
+          </w:tcPr>
+          <w:p/>
+        </w:tc>
+        <w:tc>
+          <w:tcPr>
+            <w:tcW w:type="dxa" w:w="1473"/>
+          </w:tcPr>
+          <w:p/>
+        </w:tc>
+        <w:tc>
+          <w:tcPr>
+            <w:tcW w:type="dxa" w:w="1325"/>
+          </w:tcPr>
+          <w:p/>
+        </w:tc>
+        <w:tc>
+          <w:tcPr>
+            <w:tcW w:type="dxa" w:w="4269"/>
+          </w:tcPr>
+          <w:p>
+            <w:r>
+              <w:t>Да это значение ключа Да это значение ключа Да это значение ключа, от 02,09.2020</w:t>
             </w:r>
           </w:p>
         </w:tc>

</xml_diff>

<commit_message>
Num pages Word correct center
</commit_message>
<xml_diff>
--- a/result.docx
+++ b/result.docx
@@ -456,6 +456,392 @@
               </w:rPr>
             </w:pPr>
           </w:p>
+        </w:tc>
+      </w:tr>
+      <w:tr>
+        <w:tc>
+          <w:tcPr>
+            <w:tcW w:type="dxa" w:w="702"/>
+          </w:tcPr>
+          <w:p/>
+        </w:tc>
+        <w:tc>
+          <w:tcPr>
+            <w:tcW w:type="dxa" w:w="1473"/>
+          </w:tcPr>
+          <w:p/>
+        </w:tc>
+        <w:tc>
+          <w:tcPr>
+            <w:tcW w:type="dxa" w:w="1325"/>
+          </w:tcPr>
+          <w:p/>
+        </w:tc>
+        <w:tc>
+          <w:tcPr>
+            <w:tcW w:type="dxa" w:w="4269"/>
+          </w:tcPr>
+          <w:p>
+            <w:r>
+              <w:t>Да это значение ключа Да это значение ключа Да это значение ключа</w:t>
+            </w:r>
+          </w:p>
+        </w:tc>
+        <w:tc>
+          <w:tcPr>
+            <w:tcW w:type="dxa" w:w="1178"/>
+          </w:tcPr>
+          <w:p>
+            <w:pPr>
+              <w:jc w:val="center"/>
+            </w:pPr>
+            <w:r>
+              <w:t>1-1</w:t>
+            </w:r>
+          </w:p>
+        </w:tc>
+        <w:tc>
+          <w:tcPr>
+            <w:tcW w:type="dxa" w:w="1178"/>
+          </w:tcPr>
+          <w:p/>
+        </w:tc>
+      </w:tr>
+      <w:tr>
+        <w:tc>
+          <w:tcPr>
+            <w:tcW w:type="dxa" w:w="702"/>
+          </w:tcPr>
+          <w:p/>
+        </w:tc>
+        <w:tc>
+          <w:tcPr>
+            <w:tcW w:type="dxa" w:w="1473"/>
+          </w:tcPr>
+          <w:p/>
+        </w:tc>
+        <w:tc>
+          <w:tcPr>
+            <w:tcW w:type="dxa" w:w="1325"/>
+          </w:tcPr>
+          <w:p/>
+        </w:tc>
+        <w:tc>
+          <w:tcPr>
+            <w:tcW w:type="dxa" w:w="4269"/>
+          </w:tcPr>
+          <w:p>
+            <w:r>
+              <w:t>Да это значение ключа Да это значение ключа Да это значение ключа, от 21.04.2006hthth, от 21.04.2006</w:t>
+            </w:r>
+          </w:p>
+        </w:tc>
+        <w:tc>
+          <w:tcPr>
+            <w:tcW w:type="dxa" w:w="1178"/>
+          </w:tcPr>
+          <w:p>
+            <w:pPr>
+              <w:jc w:val="center"/>
+            </w:pPr>
+            <w:r>
+              <w:t>2-4</w:t>
+            </w:r>
+          </w:p>
+        </w:tc>
+        <w:tc>
+          <w:tcPr>
+            <w:tcW w:type="dxa" w:w="1178"/>
+          </w:tcPr>
+          <w:p/>
+        </w:tc>
+      </w:tr>
+      <w:tr>
+        <w:tc>
+          <w:tcPr>
+            <w:tcW w:type="dxa" w:w="702"/>
+          </w:tcPr>
+          <w:p/>
+        </w:tc>
+        <w:tc>
+          <w:tcPr>
+            <w:tcW w:type="dxa" w:w="1473"/>
+          </w:tcPr>
+          <w:p/>
+        </w:tc>
+        <w:tc>
+          <w:tcPr>
+            <w:tcW w:type="dxa" w:w="1325"/>
+          </w:tcPr>
+          <w:p/>
+        </w:tc>
+        <w:tc>
+          <w:tcPr>
+            <w:tcW w:type="dxa" w:w="4269"/>
+          </w:tcPr>
+          <w:p>
+            <w:r>
+              <w:t>Да это значение ключа Да это значение ключа Да это значение ключа, от 21.05.2006</w:t>
+            </w:r>
+          </w:p>
+        </w:tc>
+        <w:tc>
+          <w:tcPr>
+            <w:tcW w:type="dxa" w:w="1178"/>
+          </w:tcPr>
+          <w:p>
+            <w:pPr>
+              <w:jc w:val="center"/>
+            </w:pPr>
+            <w:r>
+              <w:t>5-7</w:t>
+            </w:r>
+          </w:p>
+        </w:tc>
+        <w:tc>
+          <w:tcPr>
+            <w:tcW w:type="dxa" w:w="1178"/>
+          </w:tcPr>
+          <w:p/>
+        </w:tc>
+      </w:tr>
+      <w:tr>
+        <w:tc>
+          <w:tcPr>
+            <w:tcW w:type="dxa" w:w="702"/>
+          </w:tcPr>
+          <w:p/>
+        </w:tc>
+        <w:tc>
+          <w:tcPr>
+            <w:tcW w:type="dxa" w:w="1473"/>
+          </w:tcPr>
+          <w:p/>
+        </w:tc>
+        <w:tc>
+          <w:tcPr>
+            <w:tcW w:type="dxa" w:w="1325"/>
+          </w:tcPr>
+          <w:p/>
+        </w:tc>
+        <w:tc>
+          <w:tcPr>
+            <w:tcW w:type="dxa" w:w="4269"/>
+          </w:tcPr>
+          <w:p>
+            <w:r>
+              <w:t>hthth</w:t>
+            </w:r>
+          </w:p>
+        </w:tc>
+        <w:tc>
+          <w:tcPr>
+            <w:tcW w:type="dxa" w:w="1178"/>
+          </w:tcPr>
+          <w:p>
+            <w:pPr>
+              <w:jc w:val="center"/>
+            </w:pPr>
+            <w:r>
+              <w:t>8-10</w:t>
+            </w:r>
+          </w:p>
+        </w:tc>
+        <w:tc>
+          <w:tcPr>
+            <w:tcW w:type="dxa" w:w="1178"/>
+          </w:tcPr>
+          <w:p/>
+        </w:tc>
+      </w:tr>
+      <w:tr>
+        <w:tc>
+          <w:tcPr>
+            <w:tcW w:type="dxa" w:w="702"/>
+          </w:tcPr>
+          <w:p/>
+        </w:tc>
+        <w:tc>
+          <w:tcPr>
+            <w:tcW w:type="dxa" w:w="1473"/>
+          </w:tcPr>
+          <w:p/>
+        </w:tc>
+        <w:tc>
+          <w:tcPr>
+            <w:tcW w:type="dxa" w:w="1325"/>
+          </w:tcPr>
+          <w:p/>
+        </w:tc>
+        <w:tc>
+          <w:tcPr>
+            <w:tcW w:type="dxa" w:w="4269"/>
+          </w:tcPr>
+          <w:p>
+            <w:r>
+              <w:t>hthth, от 21.07.2006</w:t>
+            </w:r>
+          </w:p>
+        </w:tc>
+        <w:tc>
+          <w:tcPr>
+            <w:tcW w:type="dxa" w:w="1178"/>
+          </w:tcPr>
+          <w:p>
+            <w:pPr>
+              <w:jc w:val="center"/>
+            </w:pPr>
+            <w:r>
+              <w:t>11-15</w:t>
+            </w:r>
+          </w:p>
+        </w:tc>
+        <w:tc>
+          <w:tcPr>
+            <w:tcW w:type="dxa" w:w="1178"/>
+          </w:tcPr>
+          <w:p/>
+        </w:tc>
+      </w:tr>
+      <w:tr>
+        <w:tc>
+          <w:tcPr>
+            <w:tcW w:type="dxa" w:w="702"/>
+          </w:tcPr>
+          <w:p/>
+        </w:tc>
+        <w:tc>
+          <w:tcPr>
+            <w:tcW w:type="dxa" w:w="1473"/>
+          </w:tcPr>
+          <w:p/>
+        </w:tc>
+        <w:tc>
+          <w:tcPr>
+            <w:tcW w:type="dxa" w:w="1325"/>
+          </w:tcPr>
+          <w:p/>
+        </w:tc>
+        <w:tc>
+          <w:tcPr>
+            <w:tcW w:type="dxa" w:w="4269"/>
+          </w:tcPr>
+          <w:p>
+            <w:r/>
+          </w:p>
+        </w:tc>
+        <w:tc>
+          <w:tcPr>
+            <w:tcW w:type="dxa" w:w="1178"/>
+          </w:tcPr>
+          <w:p>
+            <w:pPr>
+              <w:jc w:val="center"/>
+            </w:pPr>
+            <w:r>
+              <w:t>16-25</w:t>
+            </w:r>
+          </w:p>
+        </w:tc>
+        <w:tc>
+          <w:tcPr>
+            <w:tcW w:type="dxa" w:w="1178"/>
+          </w:tcPr>
+          <w:p/>
+        </w:tc>
+      </w:tr>
+      <w:tr>
+        <w:tc>
+          <w:tcPr>
+            <w:tcW w:type="dxa" w:w="702"/>
+          </w:tcPr>
+          <w:p/>
+        </w:tc>
+        <w:tc>
+          <w:tcPr>
+            <w:tcW w:type="dxa" w:w="1473"/>
+          </w:tcPr>
+          <w:p/>
+        </w:tc>
+        <w:tc>
+          <w:tcPr>
+            <w:tcW w:type="dxa" w:w="1325"/>
+          </w:tcPr>
+          <w:p/>
+        </w:tc>
+        <w:tc>
+          <w:tcPr>
+            <w:tcW w:type="dxa" w:w="4269"/>
+          </w:tcPr>
+          <w:p>
+            <w:r/>
+          </w:p>
+        </w:tc>
+        <w:tc>
+          <w:tcPr>
+            <w:tcW w:type="dxa" w:w="1178"/>
+          </w:tcPr>
+          <w:p>
+            <w:pPr>
+              <w:jc w:val="center"/>
+            </w:pPr>
+            <w:r>
+              <w:t>26-28</w:t>
+            </w:r>
+          </w:p>
+        </w:tc>
+        <w:tc>
+          <w:tcPr>
+            <w:tcW w:type="dxa" w:w="1178"/>
+          </w:tcPr>
+          <w:p/>
+        </w:tc>
+      </w:tr>
+      <w:tr>
+        <w:tc>
+          <w:tcPr>
+            <w:tcW w:type="dxa" w:w="702"/>
+          </w:tcPr>
+          <w:p/>
+        </w:tc>
+        <w:tc>
+          <w:tcPr>
+            <w:tcW w:type="dxa" w:w="1473"/>
+          </w:tcPr>
+          <w:p/>
+        </w:tc>
+        <w:tc>
+          <w:tcPr>
+            <w:tcW w:type="dxa" w:w="1325"/>
+          </w:tcPr>
+          <w:p/>
+        </w:tc>
+        <w:tc>
+          <w:tcPr>
+            <w:tcW w:type="dxa" w:w="4269"/>
+          </w:tcPr>
+          <w:p>
+            <w:r/>
+          </w:p>
+        </w:tc>
+        <w:tc>
+          <w:tcPr>
+            <w:tcW w:type="dxa" w:w="1178"/>
+          </w:tcPr>
+          <w:p>
+            <w:pPr>
+              <w:jc w:val="center"/>
+            </w:pPr>
+            <w:r>
+              <w:t>29-30</w:t>
+            </w:r>
+          </w:p>
+        </w:tc>
+        <w:tc>
+          <w:tcPr>
+            <w:tcW w:type="dxa" w:w="1178"/>
+          </w:tcPr>
+          <w:p/>
         </w:tc>
       </w:tr>
     </w:tbl>

</xml_diff>

<commit_message>
field nums 1,2,3 ...
</commit_message>
<xml_diff>
--- a/result.docx
+++ b/result.docx
@@ -40,47 +40,54 @@
               <w:ind w:right="0" w:left="0" w:firstLine="0"/>
               <w:jc w:val="center"/>
               <w:rPr>
-                <w:rFonts w:ascii="Times New Roman" w:hAnsi="Times New Roman" w:cs="Times New Roman" w:eastAsia="Times New Roman"/>
+                <w:color w:val="auto"/>
+                <w:spacing w:val="0"/>
+                <w:position w:val="0"/>
+              </w:rPr>
+            </w:pPr>
+            <w:r>
+              <w:rPr>
+                <w:rFonts w:ascii="Segoe UI Symbol" w:hAnsi="Segoe UI Symbol" w:cs="Segoe UI Symbol" w:eastAsia="Segoe UI Symbol"/>
                 <w:color w:val="auto"/>
                 <w:spacing w:val="0"/>
                 <w:position w:val="0"/>
                 <w:sz w:val="24"/>
                 <w:shd w:fill="auto" w:val="clear"/>
               </w:rPr>
-            </w:pPr>
-            <w:r>
-              <w:rPr>
-                <w:rFonts w:ascii="Segoe UI Symbol" w:hAnsi="Segoe UI Symbol" w:cs="Segoe UI Symbol" w:eastAsia="Segoe UI Symbol"/>
+              <w:t xml:space="preserve">№</w:t>
+            </w:r>
+            <w:r>
+              <w:rPr>
+                <w:rFonts w:ascii="Calibri" w:hAnsi="Calibri" w:cs="Calibri" w:eastAsia="Calibri"/>
                 <w:color w:val="auto"/>
                 <w:spacing w:val="0"/>
                 <w:position w:val="0"/>
                 <w:sz w:val="24"/>
                 <w:shd w:fill="auto" w:val="clear"/>
               </w:rPr>
-              <w:t xml:space="preserve">№</w:t>
-            </w:r>
-          </w:p>
-          <w:p>
-            <w:pPr>
-              <w:spacing w:before="0" w:after="0" w:line="240"/>
-              <w:ind w:right="0" w:left="0" w:firstLine="0"/>
-              <w:jc w:val="center"/>
-              <w:rPr>
-                <w:color w:val="auto"/>
-                <w:spacing w:val="0"/>
-                <w:position w:val="0"/>
-              </w:rPr>
-            </w:pPr>
-            <w:r>
-              <w:rPr>
-                <w:rFonts w:ascii="Times New Roman" w:hAnsi="Times New Roman" w:cs="Times New Roman" w:eastAsia="Times New Roman"/>
+              <w:t xml:space="preserve"> з</w:t>
+            </w:r>
+            <w:r>
+              <w:rPr>
+                <w:rFonts w:ascii="Calibri" w:hAnsi="Calibri" w:cs="Calibri" w:eastAsia="Calibri"/>
                 <w:color w:val="auto"/>
                 <w:spacing w:val="0"/>
                 <w:position w:val="0"/>
                 <w:sz w:val="24"/>
                 <w:shd w:fill="auto" w:val="clear"/>
               </w:rPr>
-              <w:t xml:space="preserve">з/п</w:t>
+              <w:t xml:space="preserve">/</w:t>
+            </w:r>
+            <w:r>
+              <w:rPr>
+                <w:rFonts w:ascii="Calibri" w:hAnsi="Calibri" w:cs="Calibri" w:eastAsia="Calibri"/>
+                <w:color w:val="auto"/>
+                <w:spacing w:val="0"/>
+                <w:position w:val="0"/>
+                <w:sz w:val="24"/>
+                <w:shd w:fill="auto" w:val="clear"/>
+              </w:rPr>
+              <w:t xml:space="preserve">п</w:t>
             </w:r>
           </w:p>
         </w:tc>
@@ -251,7 +258,7 @@
       </w:tr>
       <w:tr>
         <w:trPr>
-          <w:trHeight w:val="200" w:hRule="auto"/>
+          <w:trHeight w:val="240" w:hRule="auto"/>
           <w:jc w:val="left"/>
         </w:trPr>
         <w:tc>
@@ -475,7 +482,14 @@
           <w:tcPr>
             <w:tcW w:type="dxa" w:w="1325"/>
           </w:tcPr>
-          <w:p/>
+          <w:p>
+            <w:pPr>
+              <w:jc w:val="center"/>
+            </w:pPr>
+            <w:r>
+              <w:t>2</w:t>
+            </w:r>
+          </w:p>
         </w:tc>
         <w:tc>
           <w:tcPr>
@@ -524,7 +538,14 @@
           <w:tcPr>
             <w:tcW w:type="dxa" w:w="1325"/>
           </w:tcPr>
-          <w:p/>
+          <w:p>
+            <w:pPr>
+              <w:jc w:val="center"/>
+            </w:pPr>
+            <w:r>
+              <w:t>3</w:t>
+            </w:r>
+          </w:p>
         </w:tc>
         <w:tc>
           <w:tcPr>
@@ -573,7 +594,14 @@
           <w:tcPr>
             <w:tcW w:type="dxa" w:w="1325"/>
           </w:tcPr>
-          <w:p/>
+          <w:p>
+            <w:pPr>
+              <w:jc w:val="center"/>
+            </w:pPr>
+            <w:r>
+              <w:t>4</w:t>
+            </w:r>
+          </w:p>
         </w:tc>
         <w:tc>
           <w:tcPr>
@@ -622,7 +650,14 @@
           <w:tcPr>
             <w:tcW w:type="dxa" w:w="1325"/>
           </w:tcPr>
-          <w:p/>
+          <w:p>
+            <w:pPr>
+              <w:jc w:val="center"/>
+            </w:pPr>
+            <w:r>
+              <w:t>5</w:t>
+            </w:r>
+          </w:p>
         </w:tc>
         <w:tc>
           <w:tcPr>
@@ -671,7 +706,14 @@
           <w:tcPr>
             <w:tcW w:type="dxa" w:w="1325"/>
           </w:tcPr>
-          <w:p/>
+          <w:p>
+            <w:pPr>
+              <w:jc w:val="center"/>
+            </w:pPr>
+            <w:r>
+              <w:t>6</w:t>
+            </w:r>
+          </w:p>
         </w:tc>
         <w:tc>
           <w:tcPr>
@@ -720,7 +762,14 @@
           <w:tcPr>
             <w:tcW w:type="dxa" w:w="1325"/>
           </w:tcPr>
-          <w:p/>
+          <w:p>
+            <w:pPr>
+              <w:jc w:val="center"/>
+            </w:pPr>
+            <w:r>
+              <w:t>7</w:t>
+            </w:r>
+          </w:p>
         </w:tc>
         <w:tc>
           <w:tcPr>
@@ -767,7 +816,14 @@
           <w:tcPr>
             <w:tcW w:type="dxa" w:w="1325"/>
           </w:tcPr>
-          <w:p/>
+          <w:p>
+            <w:pPr>
+              <w:jc w:val="center"/>
+            </w:pPr>
+            <w:r>
+              <w:t>8</w:t>
+            </w:r>
+          </w:p>
         </w:tc>
         <w:tc>
           <w:tcPr>
@@ -803,6 +859,897 @@
             <w:tcW w:type="dxa" w:w="702"/>
           </w:tcPr>
           <w:p/>
+        </w:tc>
+        <w:tc>
+          <w:tcPr>
+            <w:tcW w:type="dxa" w:w="1473"/>
+          </w:tcPr>
+          <w:p/>
+        </w:tc>
+        <w:tc>
+          <w:tcPr>
+            <w:tcW w:type="dxa" w:w="1325"/>
+          </w:tcPr>
+          <w:p>
+            <w:pPr>
+              <w:jc w:val="center"/>
+            </w:pPr>
+            <w:r>
+              <w:t>9</w:t>
+            </w:r>
+          </w:p>
+        </w:tc>
+        <w:tc>
+          <w:tcPr>
+            <w:tcW w:type="dxa" w:w="4269"/>
+          </w:tcPr>
+          <w:p>
+            <w:r/>
+          </w:p>
+        </w:tc>
+        <w:tc>
+          <w:tcPr>
+            <w:tcW w:type="dxa" w:w="1178"/>
+          </w:tcPr>
+          <w:p>
+            <w:pPr>
+              <w:jc w:val="center"/>
+            </w:pPr>
+            <w:r>
+              <w:t>29-30</w:t>
+            </w:r>
+          </w:p>
+        </w:tc>
+        <w:tc>
+          <w:tcPr>
+            <w:tcW w:type="dxa" w:w="1178"/>
+          </w:tcPr>
+          <w:p/>
+        </w:tc>
+      </w:tr>
+      <w:tr>
+        <w:tc>
+          <w:tcPr>
+            <w:tcW w:type="dxa" w:w="702"/>
+          </w:tcPr>
+          <w:p/>
+        </w:tc>
+        <w:tc>
+          <w:tcPr>
+            <w:tcW w:type="dxa" w:w="1473"/>
+          </w:tcPr>
+          <w:p>
+            <w:pPr>
+              <w:jc w:val="center"/>
+            </w:pPr>
+            <w:r>
+              <w:t>10</w:t>
+            </w:r>
+          </w:p>
+        </w:tc>
+        <w:tc>
+          <w:tcPr>
+            <w:tcW w:type="dxa" w:w="1325"/>
+          </w:tcPr>
+          <w:p/>
+        </w:tc>
+        <w:tc>
+          <w:tcPr>
+            <w:tcW w:type="dxa" w:w="4269"/>
+          </w:tcPr>
+          <w:p>
+            <w:r>
+              <w:t>Да это значение ключа Да это значение ключа Да это значение ключа</w:t>
+            </w:r>
+          </w:p>
+        </w:tc>
+        <w:tc>
+          <w:tcPr>
+            <w:tcW w:type="dxa" w:w="1178"/>
+          </w:tcPr>
+          <w:p>
+            <w:pPr>
+              <w:jc w:val="center"/>
+            </w:pPr>
+            <w:r>
+              <w:t>1-1</w:t>
+            </w:r>
+          </w:p>
+        </w:tc>
+        <w:tc>
+          <w:tcPr>
+            <w:tcW w:type="dxa" w:w="1178"/>
+          </w:tcPr>
+          <w:p/>
+        </w:tc>
+      </w:tr>
+      <w:tr>
+        <w:tc>
+          <w:tcPr>
+            <w:tcW w:type="dxa" w:w="702"/>
+          </w:tcPr>
+          <w:p/>
+        </w:tc>
+        <w:tc>
+          <w:tcPr>
+            <w:tcW w:type="dxa" w:w="1473"/>
+          </w:tcPr>
+          <w:p>
+            <w:pPr>
+              <w:jc w:val="center"/>
+            </w:pPr>
+            <w:r>
+              <w:t>11</w:t>
+            </w:r>
+          </w:p>
+        </w:tc>
+        <w:tc>
+          <w:tcPr>
+            <w:tcW w:type="dxa" w:w="1325"/>
+          </w:tcPr>
+          <w:p/>
+        </w:tc>
+        <w:tc>
+          <w:tcPr>
+            <w:tcW w:type="dxa" w:w="4269"/>
+          </w:tcPr>
+          <w:p>
+            <w:r>
+              <w:t>Да это значение ключа Да это значение ключа Да это значение ключа, от 21.04.2006hthth, от 21.04.2006</w:t>
+            </w:r>
+          </w:p>
+        </w:tc>
+        <w:tc>
+          <w:tcPr>
+            <w:tcW w:type="dxa" w:w="1178"/>
+          </w:tcPr>
+          <w:p>
+            <w:pPr>
+              <w:jc w:val="center"/>
+            </w:pPr>
+            <w:r>
+              <w:t>2-4</w:t>
+            </w:r>
+          </w:p>
+        </w:tc>
+        <w:tc>
+          <w:tcPr>
+            <w:tcW w:type="dxa" w:w="1178"/>
+          </w:tcPr>
+          <w:p/>
+        </w:tc>
+      </w:tr>
+      <w:tr>
+        <w:tc>
+          <w:tcPr>
+            <w:tcW w:type="dxa" w:w="702"/>
+          </w:tcPr>
+          <w:p/>
+        </w:tc>
+        <w:tc>
+          <w:tcPr>
+            <w:tcW w:type="dxa" w:w="1473"/>
+          </w:tcPr>
+          <w:p>
+            <w:pPr>
+              <w:jc w:val="center"/>
+            </w:pPr>
+            <w:r>
+              <w:t>12</w:t>
+            </w:r>
+          </w:p>
+        </w:tc>
+        <w:tc>
+          <w:tcPr>
+            <w:tcW w:type="dxa" w:w="1325"/>
+          </w:tcPr>
+          <w:p/>
+        </w:tc>
+        <w:tc>
+          <w:tcPr>
+            <w:tcW w:type="dxa" w:w="4269"/>
+          </w:tcPr>
+          <w:p>
+            <w:r>
+              <w:t>Да это значение ключа Да это значение ключа Да это значение ключа, от 21.05.2006</w:t>
+            </w:r>
+          </w:p>
+        </w:tc>
+        <w:tc>
+          <w:tcPr>
+            <w:tcW w:type="dxa" w:w="1178"/>
+          </w:tcPr>
+          <w:p>
+            <w:pPr>
+              <w:jc w:val="center"/>
+            </w:pPr>
+            <w:r>
+              <w:t>5-7</w:t>
+            </w:r>
+          </w:p>
+        </w:tc>
+        <w:tc>
+          <w:tcPr>
+            <w:tcW w:type="dxa" w:w="1178"/>
+          </w:tcPr>
+          <w:p/>
+        </w:tc>
+      </w:tr>
+      <w:tr>
+        <w:tc>
+          <w:tcPr>
+            <w:tcW w:type="dxa" w:w="702"/>
+          </w:tcPr>
+          <w:p/>
+        </w:tc>
+        <w:tc>
+          <w:tcPr>
+            <w:tcW w:type="dxa" w:w="1473"/>
+          </w:tcPr>
+          <w:p>
+            <w:pPr>
+              <w:jc w:val="center"/>
+            </w:pPr>
+            <w:r>
+              <w:t>13</w:t>
+            </w:r>
+          </w:p>
+        </w:tc>
+        <w:tc>
+          <w:tcPr>
+            <w:tcW w:type="dxa" w:w="1325"/>
+          </w:tcPr>
+          <w:p/>
+        </w:tc>
+        <w:tc>
+          <w:tcPr>
+            <w:tcW w:type="dxa" w:w="4269"/>
+          </w:tcPr>
+          <w:p>
+            <w:r>
+              <w:t>hthth</w:t>
+            </w:r>
+          </w:p>
+        </w:tc>
+        <w:tc>
+          <w:tcPr>
+            <w:tcW w:type="dxa" w:w="1178"/>
+          </w:tcPr>
+          <w:p>
+            <w:pPr>
+              <w:jc w:val="center"/>
+            </w:pPr>
+            <w:r>
+              <w:t>8-10</w:t>
+            </w:r>
+          </w:p>
+        </w:tc>
+        <w:tc>
+          <w:tcPr>
+            <w:tcW w:type="dxa" w:w="1178"/>
+          </w:tcPr>
+          <w:p/>
+        </w:tc>
+      </w:tr>
+      <w:tr>
+        <w:tc>
+          <w:tcPr>
+            <w:tcW w:type="dxa" w:w="702"/>
+          </w:tcPr>
+          <w:p/>
+        </w:tc>
+        <w:tc>
+          <w:tcPr>
+            <w:tcW w:type="dxa" w:w="1473"/>
+          </w:tcPr>
+          <w:p>
+            <w:pPr>
+              <w:jc w:val="center"/>
+            </w:pPr>
+            <w:r>
+              <w:t>14</w:t>
+            </w:r>
+          </w:p>
+        </w:tc>
+        <w:tc>
+          <w:tcPr>
+            <w:tcW w:type="dxa" w:w="1325"/>
+          </w:tcPr>
+          <w:p/>
+        </w:tc>
+        <w:tc>
+          <w:tcPr>
+            <w:tcW w:type="dxa" w:w="4269"/>
+          </w:tcPr>
+          <w:p>
+            <w:r>
+              <w:t>hthth, от 21.07.2006</w:t>
+            </w:r>
+          </w:p>
+        </w:tc>
+        <w:tc>
+          <w:tcPr>
+            <w:tcW w:type="dxa" w:w="1178"/>
+          </w:tcPr>
+          <w:p>
+            <w:pPr>
+              <w:jc w:val="center"/>
+            </w:pPr>
+            <w:r>
+              <w:t>11-15</w:t>
+            </w:r>
+          </w:p>
+        </w:tc>
+        <w:tc>
+          <w:tcPr>
+            <w:tcW w:type="dxa" w:w="1178"/>
+          </w:tcPr>
+          <w:p/>
+        </w:tc>
+      </w:tr>
+      <w:tr>
+        <w:tc>
+          <w:tcPr>
+            <w:tcW w:type="dxa" w:w="702"/>
+          </w:tcPr>
+          <w:p/>
+        </w:tc>
+        <w:tc>
+          <w:tcPr>
+            <w:tcW w:type="dxa" w:w="1473"/>
+          </w:tcPr>
+          <w:p>
+            <w:pPr>
+              <w:jc w:val="center"/>
+            </w:pPr>
+            <w:r>
+              <w:t>15</w:t>
+            </w:r>
+          </w:p>
+        </w:tc>
+        <w:tc>
+          <w:tcPr>
+            <w:tcW w:type="dxa" w:w="1325"/>
+          </w:tcPr>
+          <w:p/>
+        </w:tc>
+        <w:tc>
+          <w:tcPr>
+            <w:tcW w:type="dxa" w:w="4269"/>
+          </w:tcPr>
+          <w:p>
+            <w:r/>
+          </w:p>
+        </w:tc>
+        <w:tc>
+          <w:tcPr>
+            <w:tcW w:type="dxa" w:w="1178"/>
+          </w:tcPr>
+          <w:p>
+            <w:pPr>
+              <w:jc w:val="center"/>
+            </w:pPr>
+            <w:r>
+              <w:t>16-25</w:t>
+            </w:r>
+          </w:p>
+        </w:tc>
+        <w:tc>
+          <w:tcPr>
+            <w:tcW w:type="dxa" w:w="1178"/>
+          </w:tcPr>
+          <w:p/>
+        </w:tc>
+      </w:tr>
+      <w:tr>
+        <w:tc>
+          <w:tcPr>
+            <w:tcW w:type="dxa" w:w="702"/>
+          </w:tcPr>
+          <w:p/>
+        </w:tc>
+        <w:tc>
+          <w:tcPr>
+            <w:tcW w:type="dxa" w:w="1473"/>
+          </w:tcPr>
+          <w:p>
+            <w:pPr>
+              <w:jc w:val="center"/>
+            </w:pPr>
+            <w:r>
+              <w:t>16</w:t>
+            </w:r>
+          </w:p>
+        </w:tc>
+        <w:tc>
+          <w:tcPr>
+            <w:tcW w:type="dxa" w:w="1325"/>
+          </w:tcPr>
+          <w:p/>
+        </w:tc>
+        <w:tc>
+          <w:tcPr>
+            <w:tcW w:type="dxa" w:w="4269"/>
+          </w:tcPr>
+          <w:p>
+            <w:r/>
+          </w:p>
+        </w:tc>
+        <w:tc>
+          <w:tcPr>
+            <w:tcW w:type="dxa" w:w="1178"/>
+          </w:tcPr>
+          <w:p>
+            <w:pPr>
+              <w:jc w:val="center"/>
+            </w:pPr>
+            <w:r>
+              <w:t>26-28</w:t>
+            </w:r>
+          </w:p>
+        </w:tc>
+        <w:tc>
+          <w:tcPr>
+            <w:tcW w:type="dxa" w:w="1178"/>
+          </w:tcPr>
+          <w:p/>
+        </w:tc>
+      </w:tr>
+      <w:tr>
+        <w:tc>
+          <w:tcPr>
+            <w:tcW w:type="dxa" w:w="702"/>
+          </w:tcPr>
+          <w:p/>
+        </w:tc>
+        <w:tc>
+          <w:tcPr>
+            <w:tcW w:type="dxa" w:w="1473"/>
+          </w:tcPr>
+          <w:p>
+            <w:pPr>
+              <w:jc w:val="center"/>
+            </w:pPr>
+            <w:r>
+              <w:t>17</w:t>
+            </w:r>
+          </w:p>
+        </w:tc>
+        <w:tc>
+          <w:tcPr>
+            <w:tcW w:type="dxa" w:w="1325"/>
+          </w:tcPr>
+          <w:p/>
+        </w:tc>
+        <w:tc>
+          <w:tcPr>
+            <w:tcW w:type="dxa" w:w="4269"/>
+          </w:tcPr>
+          <w:p>
+            <w:r/>
+          </w:p>
+        </w:tc>
+        <w:tc>
+          <w:tcPr>
+            <w:tcW w:type="dxa" w:w="1178"/>
+          </w:tcPr>
+          <w:p>
+            <w:pPr>
+              <w:jc w:val="center"/>
+            </w:pPr>
+            <w:r>
+              <w:t>29-30</w:t>
+            </w:r>
+          </w:p>
+        </w:tc>
+        <w:tc>
+          <w:tcPr>
+            <w:tcW w:type="dxa" w:w="1178"/>
+          </w:tcPr>
+          <w:p/>
+        </w:tc>
+      </w:tr>
+      <w:tr>
+        <w:tc>
+          <w:tcPr>
+            <w:tcW w:type="dxa" w:w="702"/>
+          </w:tcPr>
+          <w:p>
+            <w:pPr>
+              <w:jc w:val="center"/>
+            </w:pPr>
+            <w:r>
+              <w:t>18</w:t>
+            </w:r>
+          </w:p>
+        </w:tc>
+        <w:tc>
+          <w:tcPr>
+            <w:tcW w:type="dxa" w:w="1473"/>
+          </w:tcPr>
+          <w:p/>
+        </w:tc>
+        <w:tc>
+          <w:tcPr>
+            <w:tcW w:type="dxa" w:w="1325"/>
+          </w:tcPr>
+          <w:p/>
+        </w:tc>
+        <w:tc>
+          <w:tcPr>
+            <w:tcW w:type="dxa" w:w="4269"/>
+          </w:tcPr>
+          <w:p>
+            <w:r>
+              <w:t>Да это значение ключа Да это значение ключа Да это значение ключа</w:t>
+            </w:r>
+          </w:p>
+        </w:tc>
+        <w:tc>
+          <w:tcPr>
+            <w:tcW w:type="dxa" w:w="1178"/>
+          </w:tcPr>
+          <w:p>
+            <w:pPr>
+              <w:jc w:val="center"/>
+            </w:pPr>
+            <w:r>
+              <w:t>1-1</w:t>
+            </w:r>
+          </w:p>
+        </w:tc>
+        <w:tc>
+          <w:tcPr>
+            <w:tcW w:type="dxa" w:w="1178"/>
+          </w:tcPr>
+          <w:p/>
+        </w:tc>
+      </w:tr>
+      <w:tr>
+        <w:tc>
+          <w:tcPr>
+            <w:tcW w:type="dxa" w:w="702"/>
+          </w:tcPr>
+          <w:p>
+            <w:pPr>
+              <w:jc w:val="center"/>
+            </w:pPr>
+            <w:r>
+              <w:t>19</w:t>
+            </w:r>
+          </w:p>
+        </w:tc>
+        <w:tc>
+          <w:tcPr>
+            <w:tcW w:type="dxa" w:w="1473"/>
+          </w:tcPr>
+          <w:p/>
+        </w:tc>
+        <w:tc>
+          <w:tcPr>
+            <w:tcW w:type="dxa" w:w="1325"/>
+          </w:tcPr>
+          <w:p/>
+        </w:tc>
+        <w:tc>
+          <w:tcPr>
+            <w:tcW w:type="dxa" w:w="4269"/>
+          </w:tcPr>
+          <w:p>
+            <w:r>
+              <w:t>Да это значение ключа Да это значение ключа Да это значение ключа, от 21.04.2006hthth, от 21.04.2006</w:t>
+            </w:r>
+          </w:p>
+        </w:tc>
+        <w:tc>
+          <w:tcPr>
+            <w:tcW w:type="dxa" w:w="1178"/>
+          </w:tcPr>
+          <w:p>
+            <w:pPr>
+              <w:jc w:val="center"/>
+            </w:pPr>
+            <w:r>
+              <w:t>2-4</w:t>
+            </w:r>
+          </w:p>
+        </w:tc>
+        <w:tc>
+          <w:tcPr>
+            <w:tcW w:type="dxa" w:w="1178"/>
+          </w:tcPr>
+          <w:p/>
+        </w:tc>
+      </w:tr>
+      <w:tr>
+        <w:tc>
+          <w:tcPr>
+            <w:tcW w:type="dxa" w:w="702"/>
+          </w:tcPr>
+          <w:p>
+            <w:pPr>
+              <w:jc w:val="center"/>
+            </w:pPr>
+            <w:r>
+              <w:t>20</w:t>
+            </w:r>
+          </w:p>
+        </w:tc>
+        <w:tc>
+          <w:tcPr>
+            <w:tcW w:type="dxa" w:w="1473"/>
+          </w:tcPr>
+          <w:p/>
+        </w:tc>
+        <w:tc>
+          <w:tcPr>
+            <w:tcW w:type="dxa" w:w="1325"/>
+          </w:tcPr>
+          <w:p/>
+        </w:tc>
+        <w:tc>
+          <w:tcPr>
+            <w:tcW w:type="dxa" w:w="4269"/>
+          </w:tcPr>
+          <w:p>
+            <w:r>
+              <w:t>Да это значение ключа Да это значение ключа Да это значение ключа, от 21.05.2006</w:t>
+            </w:r>
+          </w:p>
+        </w:tc>
+        <w:tc>
+          <w:tcPr>
+            <w:tcW w:type="dxa" w:w="1178"/>
+          </w:tcPr>
+          <w:p>
+            <w:pPr>
+              <w:jc w:val="center"/>
+            </w:pPr>
+            <w:r>
+              <w:t>5-7</w:t>
+            </w:r>
+          </w:p>
+        </w:tc>
+        <w:tc>
+          <w:tcPr>
+            <w:tcW w:type="dxa" w:w="1178"/>
+          </w:tcPr>
+          <w:p/>
+        </w:tc>
+      </w:tr>
+      <w:tr>
+        <w:tc>
+          <w:tcPr>
+            <w:tcW w:type="dxa" w:w="702"/>
+          </w:tcPr>
+          <w:p>
+            <w:pPr>
+              <w:jc w:val="center"/>
+            </w:pPr>
+            <w:r>
+              <w:t>21</w:t>
+            </w:r>
+          </w:p>
+        </w:tc>
+        <w:tc>
+          <w:tcPr>
+            <w:tcW w:type="dxa" w:w="1473"/>
+          </w:tcPr>
+          <w:p/>
+        </w:tc>
+        <w:tc>
+          <w:tcPr>
+            <w:tcW w:type="dxa" w:w="1325"/>
+          </w:tcPr>
+          <w:p/>
+        </w:tc>
+        <w:tc>
+          <w:tcPr>
+            <w:tcW w:type="dxa" w:w="4269"/>
+          </w:tcPr>
+          <w:p>
+            <w:r>
+              <w:t>hthth</w:t>
+            </w:r>
+          </w:p>
+        </w:tc>
+        <w:tc>
+          <w:tcPr>
+            <w:tcW w:type="dxa" w:w="1178"/>
+          </w:tcPr>
+          <w:p>
+            <w:pPr>
+              <w:jc w:val="center"/>
+            </w:pPr>
+            <w:r>
+              <w:t>8-10</w:t>
+            </w:r>
+          </w:p>
+        </w:tc>
+        <w:tc>
+          <w:tcPr>
+            <w:tcW w:type="dxa" w:w="1178"/>
+          </w:tcPr>
+          <w:p/>
+        </w:tc>
+      </w:tr>
+      <w:tr>
+        <w:tc>
+          <w:tcPr>
+            <w:tcW w:type="dxa" w:w="702"/>
+          </w:tcPr>
+          <w:p>
+            <w:pPr>
+              <w:jc w:val="center"/>
+            </w:pPr>
+            <w:r>
+              <w:t>22</w:t>
+            </w:r>
+          </w:p>
+        </w:tc>
+        <w:tc>
+          <w:tcPr>
+            <w:tcW w:type="dxa" w:w="1473"/>
+          </w:tcPr>
+          <w:p/>
+        </w:tc>
+        <w:tc>
+          <w:tcPr>
+            <w:tcW w:type="dxa" w:w="1325"/>
+          </w:tcPr>
+          <w:p/>
+        </w:tc>
+        <w:tc>
+          <w:tcPr>
+            <w:tcW w:type="dxa" w:w="4269"/>
+          </w:tcPr>
+          <w:p>
+            <w:r>
+              <w:t>hthth, от 21.07.2006</w:t>
+            </w:r>
+          </w:p>
+        </w:tc>
+        <w:tc>
+          <w:tcPr>
+            <w:tcW w:type="dxa" w:w="1178"/>
+          </w:tcPr>
+          <w:p>
+            <w:pPr>
+              <w:jc w:val="center"/>
+            </w:pPr>
+            <w:r>
+              <w:t>11-15</w:t>
+            </w:r>
+          </w:p>
+        </w:tc>
+        <w:tc>
+          <w:tcPr>
+            <w:tcW w:type="dxa" w:w="1178"/>
+          </w:tcPr>
+          <w:p/>
+        </w:tc>
+      </w:tr>
+      <w:tr>
+        <w:tc>
+          <w:tcPr>
+            <w:tcW w:type="dxa" w:w="702"/>
+          </w:tcPr>
+          <w:p>
+            <w:pPr>
+              <w:jc w:val="center"/>
+            </w:pPr>
+            <w:r>
+              <w:t>23</w:t>
+            </w:r>
+          </w:p>
+        </w:tc>
+        <w:tc>
+          <w:tcPr>
+            <w:tcW w:type="dxa" w:w="1473"/>
+          </w:tcPr>
+          <w:p/>
+        </w:tc>
+        <w:tc>
+          <w:tcPr>
+            <w:tcW w:type="dxa" w:w="1325"/>
+          </w:tcPr>
+          <w:p/>
+        </w:tc>
+        <w:tc>
+          <w:tcPr>
+            <w:tcW w:type="dxa" w:w="4269"/>
+          </w:tcPr>
+          <w:p>
+            <w:r/>
+          </w:p>
+        </w:tc>
+        <w:tc>
+          <w:tcPr>
+            <w:tcW w:type="dxa" w:w="1178"/>
+          </w:tcPr>
+          <w:p>
+            <w:pPr>
+              <w:jc w:val="center"/>
+            </w:pPr>
+            <w:r>
+              <w:t>16-25</w:t>
+            </w:r>
+          </w:p>
+        </w:tc>
+        <w:tc>
+          <w:tcPr>
+            <w:tcW w:type="dxa" w:w="1178"/>
+          </w:tcPr>
+          <w:p/>
+        </w:tc>
+      </w:tr>
+      <w:tr>
+        <w:tc>
+          <w:tcPr>
+            <w:tcW w:type="dxa" w:w="702"/>
+          </w:tcPr>
+          <w:p>
+            <w:pPr>
+              <w:jc w:val="center"/>
+            </w:pPr>
+            <w:r>
+              <w:t>24</w:t>
+            </w:r>
+          </w:p>
+        </w:tc>
+        <w:tc>
+          <w:tcPr>
+            <w:tcW w:type="dxa" w:w="1473"/>
+          </w:tcPr>
+          <w:p/>
+        </w:tc>
+        <w:tc>
+          <w:tcPr>
+            <w:tcW w:type="dxa" w:w="1325"/>
+          </w:tcPr>
+          <w:p/>
+        </w:tc>
+        <w:tc>
+          <w:tcPr>
+            <w:tcW w:type="dxa" w:w="4269"/>
+          </w:tcPr>
+          <w:p>
+            <w:r/>
+          </w:p>
+        </w:tc>
+        <w:tc>
+          <w:tcPr>
+            <w:tcW w:type="dxa" w:w="1178"/>
+          </w:tcPr>
+          <w:p>
+            <w:pPr>
+              <w:jc w:val="center"/>
+            </w:pPr>
+            <w:r>
+              <w:t>26-28</w:t>
+            </w:r>
+          </w:p>
+        </w:tc>
+        <w:tc>
+          <w:tcPr>
+            <w:tcW w:type="dxa" w:w="1178"/>
+          </w:tcPr>
+          <w:p/>
+        </w:tc>
+      </w:tr>
+      <w:tr>
+        <w:tc>
+          <w:tcPr>
+            <w:tcW w:type="dxa" w:w="702"/>
+          </w:tcPr>
+          <w:p>
+            <w:pPr>
+              <w:jc w:val="center"/>
+            </w:pPr>
+            <w:r>
+              <w:t>25</w:t>
+            </w:r>
+          </w:p>
         </w:tc>
         <w:tc>
           <w:tcPr>

</xml_diff>

<commit_message>
few better of nums of pages
</commit_message>
<xml_diff>
--- a/result.docx
+++ b/result.docx
@@ -485,7 +485,13 @@
             <w:tcW w:type="dxa" w:w="4269"/>
           </w:tcPr>
           <w:p>
-            <w:r>
+            <w:pPr>
+              <w:keepLines/>
+            </w:pPr>
+            <w:r>
+              <w:rPr>
+                <w:sz w:val="18"/>
+              </w:rPr>
               <w:t>Да это значение ключа Да это значение ключа Да это значение ключа</w:t>
             </w:r>
           </w:p>
@@ -499,7 +505,7 @@
               <w:jc w:val="center"/>
             </w:pPr>
             <w:r>
-              <w:t>1</w:t>
+              <w:t xml:space="preserve">1 </w:t>
             </w:r>
           </w:p>
         </w:tc>
@@ -541,7 +547,13 @@
             <w:tcW w:type="dxa" w:w="4269"/>
           </w:tcPr>
           <w:p>
-            <w:r>
+            <w:pPr>
+              <w:keepLines/>
+            </w:pPr>
+            <w:r>
+              <w:rPr>
+                <w:sz w:val="18"/>
+              </w:rPr>
               <w:t>Да это значение ключа Да это значение ключа Да это значение ключа, от 21.04.2006hthth, от 21.04.2006</w:t>
             </w:r>
           </w:p>
@@ -597,7 +609,13 @@
             <w:tcW w:type="dxa" w:w="4269"/>
           </w:tcPr>
           <w:p>
-            <w:r>
+            <w:pPr>
+              <w:keepLines/>
+            </w:pPr>
+            <w:r>
+              <w:rPr>
+                <w:sz w:val="18"/>
+              </w:rPr>
               <w:t>Да это значение ключа Да это значение ключа Да это значение ключа, от 21.05.2006</w:t>
             </w:r>
           </w:p>
@@ -653,7 +671,13 @@
             <w:tcW w:type="dxa" w:w="4269"/>
           </w:tcPr>
           <w:p>
-            <w:r>
+            <w:pPr>
+              <w:keepLines/>
+            </w:pPr>
+            <w:r>
+              <w:rPr>
+                <w:sz w:val="18"/>
+              </w:rPr>
               <w:t>hthth</w:t>
             </w:r>
           </w:p>
@@ -709,7 +733,13 @@
             <w:tcW w:type="dxa" w:w="4269"/>
           </w:tcPr>
           <w:p>
-            <w:r>
+            <w:pPr>
+              <w:keepLines/>
+            </w:pPr>
+            <w:r>
+              <w:rPr>
+                <w:sz w:val="18"/>
+              </w:rPr>
               <w:t>hthth, от 21.07.2006</w:t>
             </w:r>
           </w:p>
@@ -927,7 +957,13 @@
             <w:tcW w:type="dxa" w:w="4269"/>
           </w:tcPr>
           <w:p>
-            <w:r>
+            <w:pPr>
+              <w:keepLines/>
+            </w:pPr>
+            <w:r>
+              <w:rPr>
+                <w:sz w:val="14"/>
+              </w:rPr>
               <w:t>Да это значение ключа Да это значение ключа Да это значение ключа</w:t>
             </w:r>
           </w:p>
@@ -983,7 +1019,13 @@
             <w:tcW w:type="dxa" w:w="4269"/>
           </w:tcPr>
           <w:p>
-            <w:r>
+            <w:pPr>
+              <w:keepLines/>
+            </w:pPr>
+            <w:r>
+              <w:rPr>
+                <w:sz w:val="14"/>
+              </w:rPr>
               <w:t>Да это значение ключа Да это значение ключа Да это значение ключа, от 21.04.2006hthth, от 21.04.2006</w:t>
             </w:r>
           </w:p>
@@ -1039,7 +1081,13 @@
             <w:tcW w:type="dxa" w:w="4269"/>
           </w:tcPr>
           <w:p>
-            <w:r>
+            <w:pPr>
+              <w:keepLines/>
+            </w:pPr>
+            <w:r>
+              <w:rPr>
+                <w:sz w:val="14"/>
+              </w:rPr>
               <w:t>Да это значение ключа Да это значение ключа Да это значение ключа, от 21.05.2006</w:t>
             </w:r>
           </w:p>
@@ -1095,6 +1143,9 @@
             <w:tcW w:type="dxa" w:w="4269"/>
           </w:tcPr>
           <w:p>
+            <w:pPr>
+              <w:keepLines/>
+            </w:pPr>
             <w:r>
               <w:t>hthth</w:t>
             </w:r>
@@ -1151,6 +1202,9 @@
             <w:tcW w:type="dxa" w:w="4269"/>
           </w:tcPr>
           <w:p>
+            <w:pPr>
+              <w:keepLines/>
+            </w:pPr>
             <w:r>
               <w:t>hthth, от 21.07.2006</w:t>
             </w:r>
@@ -1374,7 +1428,7 @@
             </w:pPr>
             <w:r>
               <w:rPr>
-                <w:sz w:val="18"/>
+                <w:sz w:val="14"/>
               </w:rPr>
               <w:t>Да это значение ключа Да это значение ключа Да это значение ключа</w:t>
             </w:r>
@@ -1436,7 +1490,7 @@
             </w:pPr>
             <w:r>
               <w:rPr>
-                <w:sz w:val="18"/>
+                <w:sz w:val="14"/>
               </w:rPr>
               <w:t>Да это значение ключа Да это значение ключа Да это значение ключа, от 21.04.2006hthth, от 21.04.2006</w:t>
             </w:r>
@@ -1498,7 +1552,7 @@
             </w:pPr>
             <w:r>
               <w:rPr>
-                <w:sz w:val="18"/>
+                <w:sz w:val="14"/>
               </w:rPr>
               <w:t>Да это значение ключа Да это значение ключа Да это значение ключа, от 21.05.2006</w:t>
             </w:r>
@@ -1559,9 +1613,6 @@
               <w:keepLines/>
             </w:pPr>
             <w:r>
-              <w:rPr>
-                <w:sz w:val="18"/>
-              </w:rPr>
               <w:t>hthth</w:t>
             </w:r>
           </w:p>
@@ -1621,9 +1672,6 @@
               <w:keepLines/>
             </w:pPr>
             <w:r>
-              <w:rPr>
-                <w:sz w:val="18"/>
-              </w:rPr>
               <w:t>hthth, от 21.07.2006</w:t>
             </w:r>
           </w:p>
@@ -1767,6 +1815,472 @@
             </w:pPr>
             <w:r>
               <w:t>24</w:t>
+            </w:r>
+          </w:p>
+        </w:tc>
+        <w:tc>
+          <w:tcPr>
+            <w:tcW w:type="dxa" w:w="1473"/>
+          </w:tcPr>
+          <w:p/>
+        </w:tc>
+        <w:tc>
+          <w:tcPr>
+            <w:tcW w:type="dxa" w:w="1325"/>
+          </w:tcPr>
+          <w:p/>
+        </w:tc>
+        <w:tc>
+          <w:tcPr>
+            <w:tcW w:type="dxa" w:w="4269"/>
+          </w:tcPr>
+          <w:p>
+            <w:r/>
+          </w:p>
+        </w:tc>
+        <w:tc>
+          <w:tcPr>
+            <w:tcW w:type="dxa" w:w="1178"/>
+          </w:tcPr>
+          <w:p>
+            <w:pPr>
+              <w:jc w:val="center"/>
+            </w:pPr>
+            <w:r>
+              <w:t>29-30</w:t>
+            </w:r>
+          </w:p>
+        </w:tc>
+        <w:tc>
+          <w:tcPr>
+            <w:tcW w:type="dxa" w:w="1178"/>
+          </w:tcPr>
+          <w:p/>
+        </w:tc>
+      </w:tr>
+      <w:tr>
+        <w:tc>
+          <w:tcPr>
+            <w:tcW w:type="dxa" w:w="702"/>
+          </w:tcPr>
+          <w:p>
+            <w:pPr>
+              <w:jc w:val="center"/>
+            </w:pPr>
+            <w:r>
+              <w:t>25</w:t>
+            </w:r>
+          </w:p>
+        </w:tc>
+        <w:tc>
+          <w:tcPr>
+            <w:tcW w:type="dxa" w:w="1473"/>
+          </w:tcPr>
+          <w:p/>
+        </w:tc>
+        <w:tc>
+          <w:tcPr>
+            <w:tcW w:type="dxa" w:w="1325"/>
+          </w:tcPr>
+          <w:p/>
+        </w:tc>
+        <w:tc>
+          <w:tcPr>
+            <w:tcW w:type="dxa" w:w="4269"/>
+          </w:tcPr>
+          <w:p>
+            <w:pPr>
+              <w:keepLines/>
+            </w:pPr>
+            <w:r>
+              <w:rPr>
+                <w:sz w:val="15"/>
+              </w:rPr>
+              <w:t>Да это значение ключа Да это значение ключа Да это значение ключа</w:t>
+            </w:r>
+          </w:p>
+        </w:tc>
+        <w:tc>
+          <w:tcPr>
+            <w:tcW w:type="dxa" w:w="1178"/>
+          </w:tcPr>
+          <w:p>
+            <w:pPr>
+              <w:jc w:val="center"/>
+            </w:pPr>
+            <w:r>
+              <w:t xml:space="preserve">1 </w:t>
+            </w:r>
+          </w:p>
+        </w:tc>
+        <w:tc>
+          <w:tcPr>
+            <w:tcW w:type="dxa" w:w="1178"/>
+          </w:tcPr>
+          <w:p/>
+        </w:tc>
+      </w:tr>
+      <w:tr>
+        <w:tc>
+          <w:tcPr>
+            <w:tcW w:type="dxa" w:w="702"/>
+          </w:tcPr>
+          <w:p>
+            <w:pPr>
+              <w:jc w:val="center"/>
+            </w:pPr>
+            <w:r>
+              <w:t>26</w:t>
+            </w:r>
+          </w:p>
+        </w:tc>
+        <w:tc>
+          <w:tcPr>
+            <w:tcW w:type="dxa" w:w="1473"/>
+          </w:tcPr>
+          <w:p/>
+        </w:tc>
+        <w:tc>
+          <w:tcPr>
+            <w:tcW w:type="dxa" w:w="1325"/>
+          </w:tcPr>
+          <w:p/>
+        </w:tc>
+        <w:tc>
+          <w:tcPr>
+            <w:tcW w:type="dxa" w:w="4269"/>
+          </w:tcPr>
+          <w:p>
+            <w:pPr>
+              <w:keepLines/>
+            </w:pPr>
+            <w:r>
+              <w:rPr>
+                <w:sz w:val="15"/>
+              </w:rPr>
+              <w:t>Да это значение ключа Да это значение ключа Да это значение ключа, от 21.04.2006hthth, от 21.04.2006</w:t>
+            </w:r>
+          </w:p>
+        </w:tc>
+        <w:tc>
+          <w:tcPr>
+            <w:tcW w:type="dxa" w:w="1178"/>
+          </w:tcPr>
+          <w:p>
+            <w:pPr>
+              <w:jc w:val="center"/>
+            </w:pPr>
+            <w:r>
+              <w:t>2-4</w:t>
+            </w:r>
+          </w:p>
+        </w:tc>
+        <w:tc>
+          <w:tcPr>
+            <w:tcW w:type="dxa" w:w="1178"/>
+          </w:tcPr>
+          <w:p/>
+        </w:tc>
+      </w:tr>
+      <w:tr>
+        <w:tc>
+          <w:tcPr>
+            <w:tcW w:type="dxa" w:w="702"/>
+          </w:tcPr>
+          <w:p>
+            <w:pPr>
+              <w:jc w:val="center"/>
+            </w:pPr>
+            <w:r>
+              <w:t>27</w:t>
+            </w:r>
+          </w:p>
+        </w:tc>
+        <w:tc>
+          <w:tcPr>
+            <w:tcW w:type="dxa" w:w="1473"/>
+          </w:tcPr>
+          <w:p/>
+        </w:tc>
+        <w:tc>
+          <w:tcPr>
+            <w:tcW w:type="dxa" w:w="1325"/>
+          </w:tcPr>
+          <w:p/>
+        </w:tc>
+        <w:tc>
+          <w:tcPr>
+            <w:tcW w:type="dxa" w:w="4269"/>
+          </w:tcPr>
+          <w:p>
+            <w:pPr>
+              <w:keepLines/>
+            </w:pPr>
+            <w:r>
+              <w:rPr>
+                <w:sz w:val="15"/>
+              </w:rPr>
+              <w:t>Да это значение ключа Да это значение ключа Да это значение ключа, от 21.05.2006</w:t>
+            </w:r>
+          </w:p>
+        </w:tc>
+        <w:tc>
+          <w:tcPr>
+            <w:tcW w:type="dxa" w:w="1178"/>
+          </w:tcPr>
+          <w:p>
+            <w:pPr>
+              <w:jc w:val="center"/>
+            </w:pPr>
+            <w:r>
+              <w:t>5-7</w:t>
+            </w:r>
+          </w:p>
+        </w:tc>
+        <w:tc>
+          <w:tcPr>
+            <w:tcW w:type="dxa" w:w="1178"/>
+          </w:tcPr>
+          <w:p/>
+        </w:tc>
+      </w:tr>
+      <w:tr>
+        <w:tc>
+          <w:tcPr>
+            <w:tcW w:type="dxa" w:w="702"/>
+          </w:tcPr>
+          <w:p>
+            <w:pPr>
+              <w:jc w:val="center"/>
+            </w:pPr>
+            <w:r>
+              <w:t>28</w:t>
+            </w:r>
+          </w:p>
+        </w:tc>
+        <w:tc>
+          <w:tcPr>
+            <w:tcW w:type="dxa" w:w="1473"/>
+          </w:tcPr>
+          <w:p/>
+        </w:tc>
+        <w:tc>
+          <w:tcPr>
+            <w:tcW w:type="dxa" w:w="1325"/>
+          </w:tcPr>
+          <w:p/>
+        </w:tc>
+        <w:tc>
+          <w:tcPr>
+            <w:tcW w:type="dxa" w:w="4269"/>
+          </w:tcPr>
+          <w:p>
+            <w:pPr>
+              <w:keepLines/>
+            </w:pPr>
+            <w:r>
+              <w:t>hthth</w:t>
+            </w:r>
+          </w:p>
+        </w:tc>
+        <w:tc>
+          <w:tcPr>
+            <w:tcW w:type="dxa" w:w="1178"/>
+          </w:tcPr>
+          <w:p>
+            <w:pPr>
+              <w:jc w:val="center"/>
+            </w:pPr>
+            <w:r>
+              <w:t>8-10</w:t>
+            </w:r>
+          </w:p>
+        </w:tc>
+        <w:tc>
+          <w:tcPr>
+            <w:tcW w:type="dxa" w:w="1178"/>
+          </w:tcPr>
+          <w:p/>
+        </w:tc>
+      </w:tr>
+      <w:tr>
+        <w:tc>
+          <w:tcPr>
+            <w:tcW w:type="dxa" w:w="702"/>
+          </w:tcPr>
+          <w:p>
+            <w:pPr>
+              <w:jc w:val="center"/>
+            </w:pPr>
+            <w:r>
+              <w:t>29</w:t>
+            </w:r>
+          </w:p>
+        </w:tc>
+        <w:tc>
+          <w:tcPr>
+            <w:tcW w:type="dxa" w:w="1473"/>
+          </w:tcPr>
+          <w:p/>
+        </w:tc>
+        <w:tc>
+          <w:tcPr>
+            <w:tcW w:type="dxa" w:w="1325"/>
+          </w:tcPr>
+          <w:p/>
+        </w:tc>
+        <w:tc>
+          <w:tcPr>
+            <w:tcW w:type="dxa" w:w="4269"/>
+          </w:tcPr>
+          <w:p>
+            <w:pPr>
+              <w:keepLines/>
+            </w:pPr>
+            <w:r>
+              <w:t>hthth, от 21.07.2006</w:t>
+            </w:r>
+          </w:p>
+        </w:tc>
+        <w:tc>
+          <w:tcPr>
+            <w:tcW w:type="dxa" w:w="1178"/>
+          </w:tcPr>
+          <w:p>
+            <w:pPr>
+              <w:jc w:val="center"/>
+            </w:pPr>
+            <w:r>
+              <w:t>11-15</w:t>
+            </w:r>
+          </w:p>
+        </w:tc>
+        <w:tc>
+          <w:tcPr>
+            <w:tcW w:type="dxa" w:w="1178"/>
+          </w:tcPr>
+          <w:p/>
+        </w:tc>
+      </w:tr>
+      <w:tr>
+        <w:tc>
+          <w:tcPr>
+            <w:tcW w:type="dxa" w:w="702"/>
+          </w:tcPr>
+          <w:p>
+            <w:pPr>
+              <w:jc w:val="center"/>
+            </w:pPr>
+            <w:r>
+              <w:t>30</w:t>
+            </w:r>
+          </w:p>
+        </w:tc>
+        <w:tc>
+          <w:tcPr>
+            <w:tcW w:type="dxa" w:w="1473"/>
+          </w:tcPr>
+          <w:p/>
+        </w:tc>
+        <w:tc>
+          <w:tcPr>
+            <w:tcW w:type="dxa" w:w="1325"/>
+          </w:tcPr>
+          <w:p/>
+        </w:tc>
+        <w:tc>
+          <w:tcPr>
+            <w:tcW w:type="dxa" w:w="4269"/>
+          </w:tcPr>
+          <w:p>
+            <w:r/>
+          </w:p>
+        </w:tc>
+        <w:tc>
+          <w:tcPr>
+            <w:tcW w:type="dxa" w:w="1178"/>
+          </w:tcPr>
+          <w:p>
+            <w:pPr>
+              <w:jc w:val="center"/>
+            </w:pPr>
+            <w:r>
+              <w:t>16-25</w:t>
+            </w:r>
+          </w:p>
+        </w:tc>
+        <w:tc>
+          <w:tcPr>
+            <w:tcW w:type="dxa" w:w="1178"/>
+          </w:tcPr>
+          <w:p/>
+        </w:tc>
+      </w:tr>
+      <w:tr>
+        <w:tc>
+          <w:tcPr>
+            <w:tcW w:type="dxa" w:w="702"/>
+          </w:tcPr>
+          <w:p>
+            <w:pPr>
+              <w:jc w:val="center"/>
+            </w:pPr>
+            <w:r>
+              <w:t>31</w:t>
+            </w:r>
+          </w:p>
+        </w:tc>
+        <w:tc>
+          <w:tcPr>
+            <w:tcW w:type="dxa" w:w="1473"/>
+          </w:tcPr>
+          <w:p/>
+        </w:tc>
+        <w:tc>
+          <w:tcPr>
+            <w:tcW w:type="dxa" w:w="1325"/>
+          </w:tcPr>
+          <w:p/>
+        </w:tc>
+        <w:tc>
+          <w:tcPr>
+            <w:tcW w:type="dxa" w:w="4269"/>
+          </w:tcPr>
+          <w:p>
+            <w:r/>
+          </w:p>
+        </w:tc>
+        <w:tc>
+          <w:tcPr>
+            <w:tcW w:type="dxa" w:w="1178"/>
+          </w:tcPr>
+          <w:p>
+            <w:pPr>
+              <w:jc w:val="center"/>
+            </w:pPr>
+            <w:r>
+              <w:t>26-28</w:t>
+            </w:r>
+          </w:p>
+        </w:tc>
+        <w:tc>
+          <w:tcPr>
+            <w:tcW w:type="dxa" w:w="1178"/>
+          </w:tcPr>
+          <w:p/>
+        </w:tc>
+      </w:tr>
+      <w:tr>
+        <w:tc>
+          <w:tcPr>
+            <w:tcW w:type="dxa" w:w="702"/>
+          </w:tcPr>
+          <w:p>
+            <w:pPr>
+              <w:jc w:val="center"/>
+            </w:pPr>
+            <w:r>
+              <w:t>32</w:t>
             </w:r>
           </w:p>
         </w:tc>

</xml_diff>

<commit_message>
only 1 page work without End
</commit_message>
<xml_diff>
--- a/result.docx
+++ b/result.docx
@@ -503,6 +503,472 @@
             </w:pPr>
             <w:r>
               <w:t xml:space="preserve">1 </w:t>
+            </w:r>
+          </w:p>
+        </w:tc>
+        <w:tc>
+          <w:tcPr>
+            <w:tcW w:type="dxa" w:w="1178"/>
+          </w:tcPr>
+          <w:p/>
+        </w:tc>
+      </w:tr>
+      <w:tr>
+        <w:tc>
+          <w:tcPr>
+            <w:tcW w:type="dxa" w:w="702"/>
+          </w:tcPr>
+          <w:p>
+            <w:pPr>
+              <w:jc w:val="center"/>
+            </w:pPr>
+            <w:r>
+              <w:t>2</w:t>
+            </w:r>
+          </w:p>
+        </w:tc>
+        <w:tc>
+          <w:tcPr>
+            <w:tcW w:type="dxa" w:w="1473"/>
+          </w:tcPr>
+          <w:p/>
+        </w:tc>
+        <w:tc>
+          <w:tcPr>
+            <w:tcW w:type="dxa" w:w="1325"/>
+          </w:tcPr>
+          <w:p/>
+        </w:tc>
+        <w:tc>
+          <w:tcPr>
+            <w:tcW w:type="dxa" w:w="4269"/>
+          </w:tcPr>
+          <w:p>
+            <w:pPr>
+              <w:keepLines/>
+            </w:pPr>
+            <w:r>
+              <w:rPr>
+                <w:sz w:val="15"/>
+              </w:rPr>
+              <w:t>Да это значение ключа Да это значение ключа Да это значение ключа</w:t>
+            </w:r>
+          </w:p>
+        </w:tc>
+        <w:tc>
+          <w:tcPr>
+            <w:tcW w:type="dxa" w:w="1178"/>
+          </w:tcPr>
+          <w:p>
+            <w:pPr>
+              <w:jc w:val="center"/>
+            </w:pPr>
+            <w:r>
+              <w:t xml:space="preserve">1 </w:t>
+            </w:r>
+          </w:p>
+        </w:tc>
+        <w:tc>
+          <w:tcPr>
+            <w:tcW w:type="dxa" w:w="1178"/>
+          </w:tcPr>
+          <w:p/>
+        </w:tc>
+      </w:tr>
+      <w:tr>
+        <w:tc>
+          <w:tcPr>
+            <w:tcW w:type="dxa" w:w="702"/>
+          </w:tcPr>
+          <w:p>
+            <w:pPr>
+              <w:jc w:val="center"/>
+            </w:pPr>
+            <w:r>
+              <w:t>3</w:t>
+            </w:r>
+          </w:p>
+        </w:tc>
+        <w:tc>
+          <w:tcPr>
+            <w:tcW w:type="dxa" w:w="1473"/>
+          </w:tcPr>
+          <w:p/>
+        </w:tc>
+        <w:tc>
+          <w:tcPr>
+            <w:tcW w:type="dxa" w:w="1325"/>
+          </w:tcPr>
+          <w:p/>
+        </w:tc>
+        <w:tc>
+          <w:tcPr>
+            <w:tcW w:type="dxa" w:w="4269"/>
+          </w:tcPr>
+          <w:p>
+            <w:pPr>
+              <w:keepLines/>
+            </w:pPr>
+            <w:r>
+              <w:rPr>
+                <w:sz w:val="15"/>
+              </w:rPr>
+              <w:t>Да это значение ключа Да это значение ключа Да это значение ключа, от 21.04.2006hthth, от 21.04.2006</w:t>
+            </w:r>
+          </w:p>
+        </w:tc>
+        <w:tc>
+          <w:tcPr>
+            <w:tcW w:type="dxa" w:w="1178"/>
+          </w:tcPr>
+          <w:p>
+            <w:pPr>
+              <w:jc w:val="center"/>
+            </w:pPr>
+            <w:r>
+              <w:t>2-4</w:t>
+            </w:r>
+          </w:p>
+        </w:tc>
+        <w:tc>
+          <w:tcPr>
+            <w:tcW w:type="dxa" w:w="1178"/>
+          </w:tcPr>
+          <w:p/>
+        </w:tc>
+      </w:tr>
+      <w:tr>
+        <w:tc>
+          <w:tcPr>
+            <w:tcW w:type="dxa" w:w="702"/>
+          </w:tcPr>
+          <w:p>
+            <w:pPr>
+              <w:jc w:val="center"/>
+            </w:pPr>
+            <w:r>
+              <w:t>4</w:t>
+            </w:r>
+          </w:p>
+        </w:tc>
+        <w:tc>
+          <w:tcPr>
+            <w:tcW w:type="dxa" w:w="1473"/>
+          </w:tcPr>
+          <w:p/>
+        </w:tc>
+        <w:tc>
+          <w:tcPr>
+            <w:tcW w:type="dxa" w:w="1325"/>
+          </w:tcPr>
+          <w:p/>
+        </w:tc>
+        <w:tc>
+          <w:tcPr>
+            <w:tcW w:type="dxa" w:w="4269"/>
+          </w:tcPr>
+          <w:p>
+            <w:pPr>
+              <w:keepLines/>
+            </w:pPr>
+            <w:r>
+              <w:rPr>
+                <w:sz w:val="15"/>
+              </w:rPr>
+              <w:t>Да это значение ключа Да это значение ключа Да это значение ключа, от 21.05.2006</w:t>
+            </w:r>
+          </w:p>
+        </w:tc>
+        <w:tc>
+          <w:tcPr>
+            <w:tcW w:type="dxa" w:w="1178"/>
+          </w:tcPr>
+          <w:p>
+            <w:pPr>
+              <w:jc w:val="center"/>
+            </w:pPr>
+            <w:r>
+              <w:t>5-7</w:t>
+            </w:r>
+          </w:p>
+        </w:tc>
+        <w:tc>
+          <w:tcPr>
+            <w:tcW w:type="dxa" w:w="1178"/>
+          </w:tcPr>
+          <w:p/>
+        </w:tc>
+      </w:tr>
+      <w:tr>
+        <w:tc>
+          <w:tcPr>
+            <w:tcW w:type="dxa" w:w="702"/>
+          </w:tcPr>
+          <w:p>
+            <w:pPr>
+              <w:jc w:val="center"/>
+            </w:pPr>
+            <w:r>
+              <w:t>5</w:t>
+            </w:r>
+          </w:p>
+        </w:tc>
+        <w:tc>
+          <w:tcPr>
+            <w:tcW w:type="dxa" w:w="1473"/>
+          </w:tcPr>
+          <w:p/>
+        </w:tc>
+        <w:tc>
+          <w:tcPr>
+            <w:tcW w:type="dxa" w:w="1325"/>
+          </w:tcPr>
+          <w:p/>
+        </w:tc>
+        <w:tc>
+          <w:tcPr>
+            <w:tcW w:type="dxa" w:w="4269"/>
+          </w:tcPr>
+          <w:p>
+            <w:pPr>
+              <w:keepLines/>
+            </w:pPr>
+            <w:r>
+              <w:t>hthth</w:t>
+            </w:r>
+          </w:p>
+        </w:tc>
+        <w:tc>
+          <w:tcPr>
+            <w:tcW w:type="dxa" w:w="1178"/>
+          </w:tcPr>
+          <w:p>
+            <w:pPr>
+              <w:jc w:val="center"/>
+            </w:pPr>
+            <w:r>
+              <w:t>8-10</w:t>
+            </w:r>
+          </w:p>
+        </w:tc>
+        <w:tc>
+          <w:tcPr>
+            <w:tcW w:type="dxa" w:w="1178"/>
+          </w:tcPr>
+          <w:p/>
+        </w:tc>
+      </w:tr>
+      <w:tr>
+        <w:tc>
+          <w:tcPr>
+            <w:tcW w:type="dxa" w:w="702"/>
+          </w:tcPr>
+          <w:p>
+            <w:pPr>
+              <w:jc w:val="center"/>
+            </w:pPr>
+            <w:r>
+              <w:t>6</w:t>
+            </w:r>
+          </w:p>
+        </w:tc>
+        <w:tc>
+          <w:tcPr>
+            <w:tcW w:type="dxa" w:w="1473"/>
+          </w:tcPr>
+          <w:p/>
+        </w:tc>
+        <w:tc>
+          <w:tcPr>
+            <w:tcW w:type="dxa" w:w="1325"/>
+          </w:tcPr>
+          <w:p/>
+        </w:tc>
+        <w:tc>
+          <w:tcPr>
+            <w:tcW w:type="dxa" w:w="4269"/>
+          </w:tcPr>
+          <w:p>
+            <w:pPr>
+              <w:keepLines/>
+            </w:pPr>
+            <w:r>
+              <w:t>hthth, от 21.07.2006</w:t>
+            </w:r>
+          </w:p>
+        </w:tc>
+        <w:tc>
+          <w:tcPr>
+            <w:tcW w:type="dxa" w:w="1178"/>
+          </w:tcPr>
+          <w:p>
+            <w:pPr>
+              <w:jc w:val="center"/>
+            </w:pPr>
+            <w:r>
+              <w:t>11-15</w:t>
+            </w:r>
+          </w:p>
+        </w:tc>
+        <w:tc>
+          <w:tcPr>
+            <w:tcW w:type="dxa" w:w="1178"/>
+          </w:tcPr>
+          <w:p/>
+        </w:tc>
+      </w:tr>
+      <w:tr>
+        <w:tc>
+          <w:tcPr>
+            <w:tcW w:type="dxa" w:w="702"/>
+          </w:tcPr>
+          <w:p>
+            <w:pPr>
+              <w:jc w:val="center"/>
+            </w:pPr>
+            <w:r>
+              <w:t>7</w:t>
+            </w:r>
+          </w:p>
+        </w:tc>
+        <w:tc>
+          <w:tcPr>
+            <w:tcW w:type="dxa" w:w="1473"/>
+          </w:tcPr>
+          <w:p/>
+        </w:tc>
+        <w:tc>
+          <w:tcPr>
+            <w:tcW w:type="dxa" w:w="1325"/>
+          </w:tcPr>
+          <w:p/>
+        </w:tc>
+        <w:tc>
+          <w:tcPr>
+            <w:tcW w:type="dxa" w:w="4269"/>
+          </w:tcPr>
+          <w:p>
+            <w:r/>
+          </w:p>
+        </w:tc>
+        <w:tc>
+          <w:tcPr>
+            <w:tcW w:type="dxa" w:w="1178"/>
+          </w:tcPr>
+          <w:p>
+            <w:pPr>
+              <w:jc w:val="center"/>
+            </w:pPr>
+            <w:r>
+              <w:t>16-25</w:t>
+            </w:r>
+          </w:p>
+        </w:tc>
+        <w:tc>
+          <w:tcPr>
+            <w:tcW w:type="dxa" w:w="1178"/>
+          </w:tcPr>
+          <w:p/>
+        </w:tc>
+      </w:tr>
+      <w:tr>
+        <w:tc>
+          <w:tcPr>
+            <w:tcW w:type="dxa" w:w="702"/>
+          </w:tcPr>
+          <w:p>
+            <w:pPr>
+              <w:jc w:val="center"/>
+            </w:pPr>
+            <w:r>
+              <w:t>8</w:t>
+            </w:r>
+          </w:p>
+        </w:tc>
+        <w:tc>
+          <w:tcPr>
+            <w:tcW w:type="dxa" w:w="1473"/>
+          </w:tcPr>
+          <w:p/>
+        </w:tc>
+        <w:tc>
+          <w:tcPr>
+            <w:tcW w:type="dxa" w:w="1325"/>
+          </w:tcPr>
+          <w:p/>
+        </w:tc>
+        <w:tc>
+          <w:tcPr>
+            <w:tcW w:type="dxa" w:w="4269"/>
+          </w:tcPr>
+          <w:p>
+            <w:r/>
+          </w:p>
+        </w:tc>
+        <w:tc>
+          <w:tcPr>
+            <w:tcW w:type="dxa" w:w="1178"/>
+          </w:tcPr>
+          <w:p>
+            <w:pPr>
+              <w:jc w:val="center"/>
+            </w:pPr>
+            <w:r>
+              <w:t>26-28</w:t>
+            </w:r>
+          </w:p>
+        </w:tc>
+        <w:tc>
+          <w:tcPr>
+            <w:tcW w:type="dxa" w:w="1178"/>
+          </w:tcPr>
+          <w:p/>
+        </w:tc>
+      </w:tr>
+      <w:tr>
+        <w:tc>
+          <w:tcPr>
+            <w:tcW w:type="dxa" w:w="702"/>
+          </w:tcPr>
+          <w:p>
+            <w:pPr>
+              <w:jc w:val="center"/>
+            </w:pPr>
+            <w:r>
+              <w:t>9</w:t>
+            </w:r>
+          </w:p>
+        </w:tc>
+        <w:tc>
+          <w:tcPr>
+            <w:tcW w:type="dxa" w:w="1473"/>
+          </w:tcPr>
+          <w:p/>
+        </w:tc>
+        <w:tc>
+          <w:tcPr>
+            <w:tcW w:type="dxa" w:w="1325"/>
+          </w:tcPr>
+          <w:p/>
+        </w:tc>
+        <w:tc>
+          <w:tcPr>
+            <w:tcW w:type="dxa" w:w="4269"/>
+          </w:tcPr>
+          <w:p>
+            <w:r/>
+          </w:p>
+        </w:tc>
+        <w:tc>
+          <w:tcPr>
+            <w:tcW w:type="dxa" w:w="1178"/>
+          </w:tcPr>
+          <w:p>
+            <w:pPr>
+              <w:jc w:val="center"/>
+            </w:pPr>
+            <w:r>
+              <w:t>29-30</w:t>
             </w:r>
           </w:p>
         </w:tc>

</xml_diff>

<commit_message>
only 1 page work without End ++
</commit_message>
<xml_diff>
--- a/result.docx
+++ b/result.docx
@@ -489,7 +489,10 @@
               <w:keepLines/>
             </w:pPr>
             <w:r>
-              <w:t>ммм михаил, от 02,09.2020</w:t>
+              <w:rPr>
+                <w:sz w:val="18"/>
+              </w:rPr>
+              <w:t>Да это значение ключа Да это значение ключа Да это значение ключа</w:t>
             </w:r>
           </w:p>
         </w:tc>
@@ -551,6 +554,410 @@
               <w:rPr>
                 <w:sz w:val="15"/>
               </w:rPr>
+              <w:t>Да это значение ключа Да это значение ключа Да это значение ключа, от 21.04.2006hthth, от 21.04.2006</w:t>
+            </w:r>
+          </w:p>
+        </w:tc>
+        <w:tc>
+          <w:tcPr>
+            <w:tcW w:type="dxa" w:w="1178"/>
+          </w:tcPr>
+          <w:p>
+            <w:pPr>
+              <w:jc w:val="center"/>
+            </w:pPr>
+            <w:r>
+              <w:t>2-4</w:t>
+            </w:r>
+          </w:p>
+        </w:tc>
+        <w:tc>
+          <w:tcPr>
+            <w:tcW w:type="dxa" w:w="1178"/>
+          </w:tcPr>
+          <w:p/>
+        </w:tc>
+      </w:tr>
+      <w:tr>
+        <w:tc>
+          <w:tcPr>
+            <w:tcW w:type="dxa" w:w="702"/>
+          </w:tcPr>
+          <w:p>
+            <w:pPr>
+              <w:jc w:val="center"/>
+            </w:pPr>
+            <w:r>
+              <w:t>3</w:t>
+            </w:r>
+          </w:p>
+        </w:tc>
+        <w:tc>
+          <w:tcPr>
+            <w:tcW w:type="dxa" w:w="1473"/>
+          </w:tcPr>
+          <w:p/>
+        </w:tc>
+        <w:tc>
+          <w:tcPr>
+            <w:tcW w:type="dxa" w:w="1325"/>
+          </w:tcPr>
+          <w:p/>
+        </w:tc>
+        <w:tc>
+          <w:tcPr>
+            <w:tcW w:type="dxa" w:w="4269"/>
+          </w:tcPr>
+          <w:p>
+            <w:pPr>
+              <w:keepLines/>
+            </w:pPr>
+            <w:r>
+              <w:rPr>
+                <w:sz w:val="15"/>
+              </w:rPr>
+              <w:t>Да это значение ключа Да это значение ключа Да это значение ключа, от 21.05.2006</w:t>
+            </w:r>
+          </w:p>
+        </w:tc>
+        <w:tc>
+          <w:tcPr>
+            <w:tcW w:type="dxa" w:w="1178"/>
+          </w:tcPr>
+          <w:p>
+            <w:pPr>
+              <w:jc w:val="center"/>
+            </w:pPr>
+            <w:r>
+              <w:t>5-7</w:t>
+            </w:r>
+          </w:p>
+        </w:tc>
+        <w:tc>
+          <w:tcPr>
+            <w:tcW w:type="dxa" w:w="1178"/>
+          </w:tcPr>
+          <w:p/>
+        </w:tc>
+      </w:tr>
+      <w:tr>
+        <w:tc>
+          <w:tcPr>
+            <w:tcW w:type="dxa" w:w="702"/>
+          </w:tcPr>
+          <w:p>
+            <w:pPr>
+              <w:jc w:val="center"/>
+            </w:pPr>
+            <w:r>
+              <w:t>4</w:t>
+            </w:r>
+          </w:p>
+        </w:tc>
+        <w:tc>
+          <w:tcPr>
+            <w:tcW w:type="dxa" w:w="1473"/>
+          </w:tcPr>
+          <w:p/>
+        </w:tc>
+        <w:tc>
+          <w:tcPr>
+            <w:tcW w:type="dxa" w:w="1325"/>
+          </w:tcPr>
+          <w:p/>
+        </w:tc>
+        <w:tc>
+          <w:tcPr>
+            <w:tcW w:type="dxa" w:w="4269"/>
+          </w:tcPr>
+          <w:p>
+            <w:pPr>
+              <w:keepLines/>
+            </w:pPr>
+            <w:r>
+              <w:t>hthth</w:t>
+            </w:r>
+          </w:p>
+        </w:tc>
+        <w:tc>
+          <w:tcPr>
+            <w:tcW w:type="dxa" w:w="1178"/>
+          </w:tcPr>
+          <w:p>
+            <w:pPr>
+              <w:jc w:val="center"/>
+            </w:pPr>
+            <w:r>
+              <w:t>8-10</w:t>
+            </w:r>
+          </w:p>
+        </w:tc>
+        <w:tc>
+          <w:tcPr>
+            <w:tcW w:type="dxa" w:w="1178"/>
+          </w:tcPr>
+          <w:p/>
+        </w:tc>
+      </w:tr>
+      <w:tr>
+        <w:tc>
+          <w:tcPr>
+            <w:tcW w:type="dxa" w:w="702"/>
+          </w:tcPr>
+          <w:p>
+            <w:pPr>
+              <w:jc w:val="center"/>
+            </w:pPr>
+            <w:r>
+              <w:t>5</w:t>
+            </w:r>
+          </w:p>
+        </w:tc>
+        <w:tc>
+          <w:tcPr>
+            <w:tcW w:type="dxa" w:w="1473"/>
+          </w:tcPr>
+          <w:p/>
+        </w:tc>
+        <w:tc>
+          <w:tcPr>
+            <w:tcW w:type="dxa" w:w="1325"/>
+          </w:tcPr>
+          <w:p/>
+        </w:tc>
+        <w:tc>
+          <w:tcPr>
+            <w:tcW w:type="dxa" w:w="4269"/>
+          </w:tcPr>
+          <w:p>
+            <w:pPr>
+              <w:keepLines/>
+            </w:pPr>
+            <w:r>
+              <w:t>hthth, от 21.07.2006</w:t>
+            </w:r>
+          </w:p>
+        </w:tc>
+        <w:tc>
+          <w:tcPr>
+            <w:tcW w:type="dxa" w:w="1178"/>
+          </w:tcPr>
+          <w:p>
+            <w:pPr>
+              <w:jc w:val="center"/>
+            </w:pPr>
+            <w:r>
+              <w:t>11-15</w:t>
+            </w:r>
+          </w:p>
+        </w:tc>
+        <w:tc>
+          <w:tcPr>
+            <w:tcW w:type="dxa" w:w="1178"/>
+          </w:tcPr>
+          <w:p/>
+        </w:tc>
+      </w:tr>
+      <w:tr>
+        <w:tc>
+          <w:tcPr>
+            <w:tcW w:type="dxa" w:w="702"/>
+          </w:tcPr>
+          <w:p>
+            <w:pPr>
+              <w:jc w:val="center"/>
+            </w:pPr>
+            <w:r>
+              <w:t>6</w:t>
+            </w:r>
+          </w:p>
+        </w:tc>
+        <w:tc>
+          <w:tcPr>
+            <w:tcW w:type="dxa" w:w="1473"/>
+          </w:tcPr>
+          <w:p/>
+        </w:tc>
+        <w:tc>
+          <w:tcPr>
+            <w:tcW w:type="dxa" w:w="1325"/>
+          </w:tcPr>
+          <w:p/>
+        </w:tc>
+        <w:tc>
+          <w:tcPr>
+            <w:tcW w:type="dxa" w:w="4269"/>
+          </w:tcPr>
+          <w:p>
+            <w:r/>
+          </w:p>
+        </w:tc>
+        <w:tc>
+          <w:tcPr>
+            <w:tcW w:type="dxa" w:w="1178"/>
+          </w:tcPr>
+          <w:p>
+            <w:pPr>
+              <w:jc w:val="center"/>
+            </w:pPr>
+            <w:r>
+              <w:t>16-25</w:t>
+            </w:r>
+          </w:p>
+        </w:tc>
+        <w:tc>
+          <w:tcPr>
+            <w:tcW w:type="dxa" w:w="1178"/>
+          </w:tcPr>
+          <w:p/>
+        </w:tc>
+      </w:tr>
+      <w:tr>
+        <w:tc>
+          <w:tcPr>
+            <w:tcW w:type="dxa" w:w="702"/>
+          </w:tcPr>
+          <w:p>
+            <w:pPr>
+              <w:jc w:val="center"/>
+            </w:pPr>
+            <w:r>
+              <w:t>7</w:t>
+            </w:r>
+          </w:p>
+        </w:tc>
+        <w:tc>
+          <w:tcPr>
+            <w:tcW w:type="dxa" w:w="1473"/>
+          </w:tcPr>
+          <w:p/>
+        </w:tc>
+        <w:tc>
+          <w:tcPr>
+            <w:tcW w:type="dxa" w:w="1325"/>
+          </w:tcPr>
+          <w:p/>
+        </w:tc>
+        <w:tc>
+          <w:tcPr>
+            <w:tcW w:type="dxa" w:w="4269"/>
+          </w:tcPr>
+          <w:p>
+            <w:r/>
+          </w:p>
+        </w:tc>
+        <w:tc>
+          <w:tcPr>
+            <w:tcW w:type="dxa" w:w="1178"/>
+          </w:tcPr>
+          <w:p>
+            <w:pPr>
+              <w:jc w:val="center"/>
+            </w:pPr>
+            <w:r>
+              <w:t>26-28</w:t>
+            </w:r>
+          </w:p>
+        </w:tc>
+        <w:tc>
+          <w:tcPr>
+            <w:tcW w:type="dxa" w:w="1178"/>
+          </w:tcPr>
+          <w:p/>
+        </w:tc>
+      </w:tr>
+      <w:tr>
+        <w:tc>
+          <w:tcPr>
+            <w:tcW w:type="dxa" w:w="702"/>
+          </w:tcPr>
+          <w:p>
+            <w:pPr>
+              <w:jc w:val="center"/>
+            </w:pPr>
+            <w:r>
+              <w:t>8</w:t>
+            </w:r>
+          </w:p>
+        </w:tc>
+        <w:tc>
+          <w:tcPr>
+            <w:tcW w:type="dxa" w:w="1473"/>
+          </w:tcPr>
+          <w:p/>
+        </w:tc>
+        <w:tc>
+          <w:tcPr>
+            <w:tcW w:type="dxa" w:w="1325"/>
+          </w:tcPr>
+          <w:p/>
+        </w:tc>
+        <w:tc>
+          <w:tcPr>
+            <w:tcW w:type="dxa" w:w="4269"/>
+          </w:tcPr>
+          <w:p>
+            <w:r/>
+          </w:p>
+        </w:tc>
+        <w:tc>
+          <w:tcPr>
+            <w:tcW w:type="dxa" w:w="1178"/>
+          </w:tcPr>
+          <w:p>
+            <w:pPr>
+              <w:jc w:val="center"/>
+            </w:pPr>
+            <w:r>
+              <w:t>29-30</w:t>
+            </w:r>
+          </w:p>
+        </w:tc>
+        <w:tc>
+          <w:tcPr>
+            <w:tcW w:type="dxa" w:w="1178"/>
+          </w:tcPr>
+          <w:p/>
+        </w:tc>
+      </w:tr>
+      <w:tr>
+        <w:tc>
+          <w:tcPr>
+            <w:tcW w:type="dxa" w:w="702"/>
+          </w:tcPr>
+          <w:p>
+            <w:pPr>
+              <w:jc w:val="center"/>
+            </w:pPr>
+            <w:r>
+              <w:t>9</w:t>
+            </w:r>
+          </w:p>
+        </w:tc>
+        <w:tc>
+          <w:tcPr>
+            <w:tcW w:type="dxa" w:w="1473"/>
+          </w:tcPr>
+          <w:p/>
+        </w:tc>
+        <w:tc>
+          <w:tcPr>
+            <w:tcW w:type="dxa" w:w="1325"/>
+          </w:tcPr>
+          <w:p/>
+        </w:tc>
+        <w:tc>
+          <w:tcPr>
+            <w:tcW w:type="dxa" w:w="4269"/>
+          </w:tcPr>
+          <w:p>
+            <w:pPr>
+              <w:keepLines/>
+            </w:pPr>
+            <w:r>
+              <w:rPr>
+                <w:sz w:val="15"/>
+              </w:rPr>
               <w:t>Да это значение ключа Да это значение ключа Да это значение ключа</w:t>
             </w:r>
           </w:p>
@@ -585,7 +992,7 @@
               <w:jc w:val="center"/>
             </w:pPr>
             <w:r>
-              <w:t>3</w:t>
+              <w:t>10</w:t>
             </w:r>
           </w:p>
         </w:tc>
@@ -647,7 +1054,7 @@
               <w:jc w:val="center"/>
             </w:pPr>
             <w:r>
-              <w:t>4</w:t>
+              <w:t>11</w:t>
             </w:r>
           </w:p>
         </w:tc>
@@ -709,7 +1116,7 @@
               <w:jc w:val="center"/>
             </w:pPr>
             <w:r>
-              <w:t>5</w:t>
+              <w:t>12</w:t>
             </w:r>
           </w:p>
         </w:tc>
@@ -768,7 +1175,7 @@
               <w:jc w:val="center"/>
             </w:pPr>
             <w:r>
-              <w:t>6</w:t>
+              <w:t>13</w:t>
             </w:r>
           </w:p>
         </w:tc>
@@ -827,7 +1234,7 @@
               <w:jc w:val="center"/>
             </w:pPr>
             <w:r>
-              <w:t>7</w:t>
+              <w:t>14</w:t>
             </w:r>
           </w:p>
         </w:tc>
@@ -881,7 +1288,7 @@
               <w:jc w:val="center"/>
             </w:pPr>
             <w:r>
-              <w:t>8</w:t>
+              <w:t>15</w:t>
             </w:r>
           </w:p>
         </w:tc>
@@ -935,7 +1342,7 @@
               <w:jc w:val="center"/>
             </w:pPr>
             <w:r>
-              <w:t>9</w:t>
+              <w:t>16</w:t>
             </w:r>
           </w:p>
         </w:tc>

</xml_diff>

<commit_message>
Times new roman 12 all the way
</commit_message>
<xml_diff>
--- a/result.docx
+++ b/result.docx
@@ -466,52 +466,49 @@
               <w:jc w:val="center"/>
             </w:pPr>
             <w:r>
-              <w:t>1.</w:t>
-            </w:r>
-          </w:p>
-        </w:tc>
-        <w:tc>
-          <w:tcPr>
-            <w:tcW w:type="dxa" w:w="1459"/>
-          </w:tcPr>
-          <w:p>
-            <w:pPr>
-              <w:jc w:val="center"/>
-            </w:pPr>
-            <w:r>
-              <w:t>14351дск</w:t>
-            </w:r>
-          </w:p>
-        </w:tc>
-        <w:tc>
-          <w:tcPr>
-            <w:tcW w:type="dxa" w:w="1314"/>
-          </w:tcPr>
-          <w:p/>
-        </w:tc>
-        <w:tc>
-          <w:tcPr>
-            <w:tcW w:type="dxa" w:w="3982"/>
-          </w:tcPr>
-          <w:p>
-            <w:r>
-              <w:rPr>
-                <w:rFonts w:ascii="Times New Roman" w:hAnsi="Times New Roman"/>
-                <w:sz w:val="24"/>
-              </w:rPr>
-              <w:t>Главный герой романа Петр Андреевич</w:t>
-            </w:r>
-          </w:p>
-        </w:tc>
-        <w:tc>
-          <w:tcPr>
-            <w:tcW w:type="dxa" w:w="1157"/>
-          </w:tcPr>
-          <w:p>
-            <w:pPr>
-              <w:jc w:val="center"/>
-            </w:pPr>
-            <w:r>
+              <w:rPr>
+                <w:rFonts w:ascii="Times New Roman" w:hAnsi="Times New Roman"/>
+                <w:sz w:val="24"/>
+              </w:rPr>
+              <w:t>1</w:t>
+            </w:r>
+          </w:p>
+        </w:tc>
+        <w:tc>
+          <w:tcPr>
+            <w:tcW w:type="dxa" w:w="1459"/>
+          </w:tcPr>
+          <w:p>
+            <w:pPr>
+              <w:jc w:val="center"/>
+            </w:pPr>
+          </w:p>
+        </w:tc>
+        <w:tc>
+          <w:tcPr>
+            <w:tcW w:type="dxa" w:w="1314"/>
+          </w:tcPr>
+          <w:p/>
+        </w:tc>
+        <w:tc>
+          <w:tcPr>
+            <w:tcW w:type="dxa" w:w="3982"/>
+          </w:tcPr>
+          <w:p/>
+        </w:tc>
+        <w:tc>
+          <w:tcPr>
+            <w:tcW w:type="dxa" w:w="1157"/>
+          </w:tcPr>
+          <w:p>
+            <w:pPr>
+              <w:jc w:val="center"/>
+            </w:pPr>
+            <w:r>
+              <w:rPr>
+                <w:rFonts w:ascii="Times New Roman" w:hAnsi="Times New Roman"/>
+                <w:sz w:val="24"/>
+              </w:rPr>
               <w:t xml:space="preserve">1 </w:t>
             </w:r>
           </w:p>
@@ -546,125 +543,721 @@
           <w:tcPr>
             <w:tcW w:type="dxa" w:w="3982"/>
           </w:tcPr>
-          <w:p>
-            <w:r>
-              <w:rPr>
-                <w:rFonts w:ascii="Times New Roman" w:hAnsi="Times New Roman"/>
-                <w:sz w:val="24"/>
-              </w:rPr>
-              <w:t>Гринев вспоминает. Родился он в семьемелкого помещика. Отец Гринева –отставной офицер. Еще до рождениясына он приписал его сержантом кСеменовскому гвардейскому полку.</w:t>
-            </w:r>
-          </w:p>
-        </w:tc>
-        <w:tc>
-          <w:tcPr>
-            <w:tcW w:type="dxa" w:w="1157"/>
-          </w:tcPr>
-          <w:p/>
-        </w:tc>
-        <w:tc>
-          <w:tcPr>
-            <w:tcW w:type="dxa" w:w="1152"/>
-          </w:tcPr>
-          <w:p/>
-        </w:tc>
-      </w:tr>
-      <w:tr>
-        <w:tc>
-          <w:tcPr>
-            <w:tcW w:type="dxa" w:w="683"/>
-          </w:tcPr>
-          <w:p>
-            <w:pPr>
-              <w:jc w:val="center"/>
-            </w:pPr>
-            <w:r>
-              <w:t>2.</w:t>
-            </w:r>
-          </w:p>
-        </w:tc>
-        <w:tc>
-          <w:tcPr>
-            <w:tcW w:type="dxa" w:w="1459"/>
-          </w:tcPr>
-          <w:p>
-            <w:pPr>
-              <w:jc w:val="center"/>
-            </w:pPr>
-          </w:p>
-        </w:tc>
-        <w:tc>
-          <w:tcPr>
-            <w:tcW w:type="dxa" w:w="1314"/>
-          </w:tcPr>
-          <w:p/>
-        </w:tc>
-        <w:tc>
-          <w:tcPr>
-            <w:tcW w:type="dxa" w:w="3982"/>
-          </w:tcPr>
-          <w:p>
-            <w:r>
-              <w:rPr>
-                <w:rFonts w:ascii="Times New Roman" w:hAnsi="Times New Roman"/>
-                <w:sz w:val="24"/>
-              </w:rPr>
-              <w:t>Главный герой романа Петр Андреевич</w:t>
-            </w:r>
-          </w:p>
-        </w:tc>
-        <w:tc>
-          <w:tcPr>
-            <w:tcW w:type="dxa" w:w="1157"/>
-          </w:tcPr>
-          <w:p>
-            <w:pPr>
-              <w:jc w:val="center"/>
-            </w:pPr>
-            <w:r>
-              <w:t xml:space="preserve">2 </w:t>
-            </w:r>
-          </w:p>
-        </w:tc>
-        <w:tc>
-          <w:tcPr>
-            <w:tcW w:type="dxa" w:w="1152"/>
-          </w:tcPr>
-          <w:p/>
-        </w:tc>
-      </w:tr>
-      <w:tr>
-        <w:tc>
-          <w:tcPr>
-            <w:tcW w:type="dxa" w:w="683"/>
-          </w:tcPr>
-          <w:p/>
-        </w:tc>
-        <w:tc>
-          <w:tcPr>
-            <w:tcW w:type="dxa" w:w="1459"/>
-          </w:tcPr>
-          <w:p/>
-        </w:tc>
-        <w:tc>
-          <w:tcPr>
-            <w:tcW w:type="dxa" w:w="1314"/>
-          </w:tcPr>
-          <w:p/>
-        </w:tc>
-        <w:tc>
-          <w:tcPr>
-            <w:tcW w:type="dxa" w:w="3982"/>
-          </w:tcPr>
-          <w:p>
-            <w:r>
-              <w:rPr>
-                <w:rFonts w:ascii="Times New Roman" w:hAnsi="Times New Roman"/>
-                <w:sz w:val="24"/>
-              </w:rPr>
-              <w:t>Гринев вспоминает. Родился он в семьемелкого помещика. Отец Гринева –отставной офицер. Еще до рождениясына он приписал его сержантом кСеменовскому гвардейскому полку.</w:t>
-            </w:r>
-          </w:p>
+          <w:p/>
+        </w:tc>
+        <w:tc>
+          <w:tcPr>
+            <w:tcW w:type="dxa" w:w="1157"/>
+          </w:tcPr>
+          <w:p/>
+        </w:tc>
+        <w:tc>
+          <w:tcPr>
+            <w:tcW w:type="dxa" w:w="1152"/>
+          </w:tcPr>
+          <w:p/>
+        </w:tc>
+      </w:tr>
+      <w:tr>
+        <w:tc>
+          <w:tcPr>
+            <w:tcW w:type="dxa" w:w="683"/>
+          </w:tcPr>
+          <w:p>
+            <w:pPr>
+              <w:jc w:val="center"/>
+            </w:pPr>
+            <w:r>
+              <w:rPr>
+                <w:rFonts w:ascii="Times New Roman" w:hAnsi="Times New Roman"/>
+                <w:sz w:val="24"/>
+              </w:rPr>
+              <w:t>2</w:t>
+            </w:r>
+          </w:p>
+        </w:tc>
+        <w:tc>
+          <w:tcPr>
+            <w:tcW w:type="dxa" w:w="1459"/>
+          </w:tcPr>
+          <w:p>
+            <w:pPr>
+              <w:jc w:val="center"/>
+            </w:pPr>
+          </w:p>
+        </w:tc>
+        <w:tc>
+          <w:tcPr>
+            <w:tcW w:type="dxa" w:w="1314"/>
+          </w:tcPr>
+          <w:p/>
+        </w:tc>
+        <w:tc>
+          <w:tcPr>
+            <w:tcW w:type="dxa" w:w="3982"/>
+          </w:tcPr>
+          <w:p/>
+        </w:tc>
+        <w:tc>
+          <w:tcPr>
+            <w:tcW w:type="dxa" w:w="1157"/>
+          </w:tcPr>
+          <w:p>
+            <w:pPr>
+              <w:jc w:val="center"/>
+            </w:pPr>
+            <w:r>
+              <w:rPr>
+                <w:rFonts w:ascii="Times New Roman" w:hAnsi="Times New Roman"/>
+                <w:sz w:val="24"/>
+              </w:rPr>
+              <w:t>2-4</w:t>
+            </w:r>
+          </w:p>
+        </w:tc>
+        <w:tc>
+          <w:tcPr>
+            <w:tcW w:type="dxa" w:w="1152"/>
+          </w:tcPr>
+          <w:p/>
+        </w:tc>
+      </w:tr>
+      <w:tr>
+        <w:tc>
+          <w:tcPr>
+            <w:tcW w:type="dxa" w:w="683"/>
+          </w:tcPr>
+          <w:p/>
+        </w:tc>
+        <w:tc>
+          <w:tcPr>
+            <w:tcW w:type="dxa" w:w="1459"/>
+          </w:tcPr>
+          <w:p/>
+        </w:tc>
+        <w:tc>
+          <w:tcPr>
+            <w:tcW w:type="dxa" w:w="1314"/>
+          </w:tcPr>
+          <w:p/>
+        </w:tc>
+        <w:tc>
+          <w:tcPr>
+            <w:tcW w:type="dxa" w:w="3982"/>
+          </w:tcPr>
+          <w:p/>
+        </w:tc>
+        <w:tc>
+          <w:tcPr>
+            <w:tcW w:type="dxa" w:w="1157"/>
+          </w:tcPr>
+          <w:p/>
+        </w:tc>
+        <w:tc>
+          <w:tcPr>
+            <w:tcW w:type="dxa" w:w="1152"/>
+          </w:tcPr>
+          <w:p/>
+        </w:tc>
+      </w:tr>
+      <w:tr>
+        <w:tc>
+          <w:tcPr>
+            <w:tcW w:type="dxa" w:w="683"/>
+          </w:tcPr>
+          <w:p>
+            <w:pPr>
+              <w:jc w:val="center"/>
+            </w:pPr>
+            <w:r>
+              <w:rPr>
+                <w:rFonts w:ascii="Times New Roman" w:hAnsi="Times New Roman"/>
+                <w:sz w:val="24"/>
+              </w:rPr>
+              <w:t>3</w:t>
+            </w:r>
+          </w:p>
+        </w:tc>
+        <w:tc>
+          <w:tcPr>
+            <w:tcW w:type="dxa" w:w="1459"/>
+          </w:tcPr>
+          <w:p>
+            <w:pPr>
+              <w:jc w:val="center"/>
+            </w:pPr>
+          </w:p>
+        </w:tc>
+        <w:tc>
+          <w:tcPr>
+            <w:tcW w:type="dxa" w:w="1314"/>
+          </w:tcPr>
+          <w:p/>
+        </w:tc>
+        <w:tc>
+          <w:tcPr>
+            <w:tcW w:type="dxa" w:w="3982"/>
+          </w:tcPr>
+          <w:p/>
+        </w:tc>
+        <w:tc>
+          <w:tcPr>
+            <w:tcW w:type="dxa" w:w="1157"/>
+          </w:tcPr>
+          <w:p>
+            <w:pPr>
+              <w:jc w:val="center"/>
+            </w:pPr>
+            <w:r>
+              <w:rPr>
+                <w:rFonts w:ascii="Times New Roman" w:hAnsi="Times New Roman"/>
+                <w:sz w:val="24"/>
+              </w:rPr>
+              <w:t>5-7</w:t>
+            </w:r>
+          </w:p>
+        </w:tc>
+        <w:tc>
+          <w:tcPr>
+            <w:tcW w:type="dxa" w:w="1152"/>
+          </w:tcPr>
+          <w:p/>
+        </w:tc>
+      </w:tr>
+      <w:tr>
+        <w:tc>
+          <w:tcPr>
+            <w:tcW w:type="dxa" w:w="683"/>
+          </w:tcPr>
+          <w:p/>
+        </w:tc>
+        <w:tc>
+          <w:tcPr>
+            <w:tcW w:type="dxa" w:w="1459"/>
+          </w:tcPr>
+          <w:p/>
+        </w:tc>
+        <w:tc>
+          <w:tcPr>
+            <w:tcW w:type="dxa" w:w="1314"/>
+          </w:tcPr>
+          <w:p/>
+        </w:tc>
+        <w:tc>
+          <w:tcPr>
+            <w:tcW w:type="dxa" w:w="3982"/>
+          </w:tcPr>
+          <w:p/>
+        </w:tc>
+        <w:tc>
+          <w:tcPr>
+            <w:tcW w:type="dxa" w:w="1157"/>
+          </w:tcPr>
+          <w:p/>
+        </w:tc>
+        <w:tc>
+          <w:tcPr>
+            <w:tcW w:type="dxa" w:w="1152"/>
+          </w:tcPr>
+          <w:p/>
+        </w:tc>
+      </w:tr>
+      <w:tr>
+        <w:tc>
+          <w:tcPr>
+            <w:tcW w:type="dxa" w:w="683"/>
+          </w:tcPr>
+          <w:p>
+            <w:pPr>
+              <w:jc w:val="center"/>
+            </w:pPr>
+            <w:r>
+              <w:rPr>
+                <w:rFonts w:ascii="Times New Roman" w:hAnsi="Times New Roman"/>
+                <w:sz w:val="24"/>
+              </w:rPr>
+              <w:t>4</w:t>
+            </w:r>
+          </w:p>
+        </w:tc>
+        <w:tc>
+          <w:tcPr>
+            <w:tcW w:type="dxa" w:w="1459"/>
+          </w:tcPr>
+          <w:p>
+            <w:pPr>
+              <w:jc w:val="center"/>
+            </w:pPr>
+          </w:p>
+        </w:tc>
+        <w:tc>
+          <w:tcPr>
+            <w:tcW w:type="dxa" w:w="1314"/>
+          </w:tcPr>
+          <w:p/>
+        </w:tc>
+        <w:tc>
+          <w:tcPr>
+            <w:tcW w:type="dxa" w:w="3982"/>
+          </w:tcPr>
+          <w:p/>
+        </w:tc>
+        <w:tc>
+          <w:tcPr>
+            <w:tcW w:type="dxa" w:w="1157"/>
+          </w:tcPr>
+          <w:p>
+            <w:pPr>
+              <w:jc w:val="center"/>
+            </w:pPr>
+            <w:r>
+              <w:rPr>
+                <w:rFonts w:ascii="Times New Roman" w:hAnsi="Times New Roman"/>
+                <w:sz w:val="24"/>
+              </w:rPr>
+              <w:t>8-10</w:t>
+            </w:r>
+          </w:p>
+        </w:tc>
+        <w:tc>
+          <w:tcPr>
+            <w:tcW w:type="dxa" w:w="1152"/>
+          </w:tcPr>
+          <w:p/>
+        </w:tc>
+      </w:tr>
+      <w:tr>
+        <w:tc>
+          <w:tcPr>
+            <w:tcW w:type="dxa" w:w="683"/>
+          </w:tcPr>
+          <w:p/>
+        </w:tc>
+        <w:tc>
+          <w:tcPr>
+            <w:tcW w:type="dxa" w:w="1459"/>
+          </w:tcPr>
+          <w:p/>
+        </w:tc>
+        <w:tc>
+          <w:tcPr>
+            <w:tcW w:type="dxa" w:w="1314"/>
+          </w:tcPr>
+          <w:p/>
+        </w:tc>
+        <w:tc>
+          <w:tcPr>
+            <w:tcW w:type="dxa" w:w="3982"/>
+          </w:tcPr>
+          <w:p/>
+        </w:tc>
+        <w:tc>
+          <w:tcPr>
+            <w:tcW w:type="dxa" w:w="1157"/>
+          </w:tcPr>
+          <w:p/>
+        </w:tc>
+        <w:tc>
+          <w:tcPr>
+            <w:tcW w:type="dxa" w:w="1152"/>
+          </w:tcPr>
+          <w:p/>
+        </w:tc>
+      </w:tr>
+      <w:tr>
+        <w:tc>
+          <w:tcPr>
+            <w:tcW w:type="dxa" w:w="683"/>
+          </w:tcPr>
+          <w:p>
+            <w:pPr>
+              <w:jc w:val="center"/>
+            </w:pPr>
+            <w:r>
+              <w:rPr>
+                <w:rFonts w:ascii="Times New Roman" w:hAnsi="Times New Roman"/>
+                <w:sz w:val="24"/>
+              </w:rPr>
+              <w:t>5</w:t>
+            </w:r>
+          </w:p>
+        </w:tc>
+        <w:tc>
+          <w:tcPr>
+            <w:tcW w:type="dxa" w:w="1459"/>
+          </w:tcPr>
+          <w:p>
+            <w:pPr>
+              <w:jc w:val="center"/>
+            </w:pPr>
+          </w:p>
+        </w:tc>
+        <w:tc>
+          <w:tcPr>
+            <w:tcW w:type="dxa" w:w="1314"/>
+          </w:tcPr>
+          <w:p/>
+        </w:tc>
+        <w:tc>
+          <w:tcPr>
+            <w:tcW w:type="dxa" w:w="3982"/>
+          </w:tcPr>
+          <w:p/>
+        </w:tc>
+        <w:tc>
+          <w:tcPr>
+            <w:tcW w:type="dxa" w:w="1157"/>
+          </w:tcPr>
+          <w:p>
+            <w:pPr>
+              <w:jc w:val="center"/>
+            </w:pPr>
+            <w:r>
+              <w:rPr>
+                <w:rFonts w:ascii="Times New Roman" w:hAnsi="Times New Roman"/>
+                <w:sz w:val="24"/>
+              </w:rPr>
+              <w:t>11-15</w:t>
+            </w:r>
+          </w:p>
+        </w:tc>
+        <w:tc>
+          <w:tcPr>
+            <w:tcW w:type="dxa" w:w="1152"/>
+          </w:tcPr>
+          <w:p/>
+        </w:tc>
+      </w:tr>
+      <w:tr>
+        <w:tc>
+          <w:tcPr>
+            <w:tcW w:type="dxa" w:w="683"/>
+          </w:tcPr>
+          <w:p/>
+        </w:tc>
+        <w:tc>
+          <w:tcPr>
+            <w:tcW w:type="dxa" w:w="1459"/>
+          </w:tcPr>
+          <w:p/>
+        </w:tc>
+        <w:tc>
+          <w:tcPr>
+            <w:tcW w:type="dxa" w:w="1314"/>
+          </w:tcPr>
+          <w:p/>
+        </w:tc>
+        <w:tc>
+          <w:tcPr>
+            <w:tcW w:type="dxa" w:w="3982"/>
+          </w:tcPr>
+          <w:p/>
+        </w:tc>
+        <w:tc>
+          <w:tcPr>
+            <w:tcW w:type="dxa" w:w="1157"/>
+          </w:tcPr>
+          <w:p/>
+        </w:tc>
+        <w:tc>
+          <w:tcPr>
+            <w:tcW w:type="dxa" w:w="1152"/>
+          </w:tcPr>
+          <w:p/>
+        </w:tc>
+      </w:tr>
+      <w:tr>
+        <w:tc>
+          <w:tcPr>
+            <w:tcW w:type="dxa" w:w="683"/>
+          </w:tcPr>
+          <w:p>
+            <w:pPr>
+              <w:jc w:val="center"/>
+            </w:pPr>
+            <w:r>
+              <w:rPr>
+                <w:rFonts w:ascii="Times New Roman" w:hAnsi="Times New Roman"/>
+                <w:sz w:val="24"/>
+              </w:rPr>
+              <w:t>6</w:t>
+            </w:r>
+          </w:p>
+        </w:tc>
+        <w:tc>
+          <w:tcPr>
+            <w:tcW w:type="dxa" w:w="1459"/>
+          </w:tcPr>
+          <w:p>
+            <w:pPr>
+              <w:jc w:val="center"/>
+            </w:pPr>
+          </w:p>
+        </w:tc>
+        <w:tc>
+          <w:tcPr>
+            <w:tcW w:type="dxa" w:w="1314"/>
+          </w:tcPr>
+          <w:p/>
+        </w:tc>
+        <w:tc>
+          <w:tcPr>
+            <w:tcW w:type="dxa" w:w="3982"/>
+          </w:tcPr>
+          <w:p/>
+        </w:tc>
+        <w:tc>
+          <w:tcPr>
+            <w:tcW w:type="dxa" w:w="1157"/>
+          </w:tcPr>
+          <w:p>
+            <w:pPr>
+              <w:jc w:val="center"/>
+            </w:pPr>
+            <w:r>
+              <w:rPr>
+                <w:rFonts w:ascii="Times New Roman" w:hAnsi="Times New Roman"/>
+                <w:sz w:val="24"/>
+              </w:rPr>
+              <w:t>16-25</w:t>
+            </w:r>
+          </w:p>
+        </w:tc>
+        <w:tc>
+          <w:tcPr>
+            <w:tcW w:type="dxa" w:w="1152"/>
+          </w:tcPr>
+          <w:p/>
+        </w:tc>
+      </w:tr>
+      <w:tr>
+        <w:tc>
+          <w:tcPr>
+            <w:tcW w:type="dxa" w:w="683"/>
+          </w:tcPr>
+          <w:p/>
+        </w:tc>
+        <w:tc>
+          <w:tcPr>
+            <w:tcW w:type="dxa" w:w="1459"/>
+          </w:tcPr>
+          <w:p/>
+        </w:tc>
+        <w:tc>
+          <w:tcPr>
+            <w:tcW w:type="dxa" w:w="1314"/>
+          </w:tcPr>
+          <w:p/>
+        </w:tc>
+        <w:tc>
+          <w:tcPr>
+            <w:tcW w:type="dxa" w:w="3982"/>
+          </w:tcPr>
+          <w:p/>
+        </w:tc>
+        <w:tc>
+          <w:tcPr>
+            <w:tcW w:type="dxa" w:w="1157"/>
+          </w:tcPr>
+          <w:p/>
+        </w:tc>
+        <w:tc>
+          <w:tcPr>
+            <w:tcW w:type="dxa" w:w="1152"/>
+          </w:tcPr>
+          <w:p/>
+        </w:tc>
+      </w:tr>
+      <w:tr>
+        <w:tc>
+          <w:tcPr>
+            <w:tcW w:type="dxa" w:w="683"/>
+          </w:tcPr>
+          <w:p>
+            <w:pPr>
+              <w:jc w:val="center"/>
+            </w:pPr>
+            <w:r>
+              <w:rPr>
+                <w:rFonts w:ascii="Times New Roman" w:hAnsi="Times New Roman"/>
+                <w:sz w:val="24"/>
+              </w:rPr>
+              <w:t>7</w:t>
+            </w:r>
+          </w:p>
+        </w:tc>
+        <w:tc>
+          <w:tcPr>
+            <w:tcW w:type="dxa" w:w="1459"/>
+          </w:tcPr>
+          <w:p>
+            <w:pPr>
+              <w:jc w:val="center"/>
+            </w:pPr>
+          </w:p>
+        </w:tc>
+        <w:tc>
+          <w:tcPr>
+            <w:tcW w:type="dxa" w:w="1314"/>
+          </w:tcPr>
+          <w:p/>
+        </w:tc>
+        <w:tc>
+          <w:tcPr>
+            <w:tcW w:type="dxa" w:w="3982"/>
+          </w:tcPr>
+          <w:p/>
+        </w:tc>
+        <w:tc>
+          <w:tcPr>
+            <w:tcW w:type="dxa" w:w="1157"/>
+          </w:tcPr>
+          <w:p>
+            <w:pPr>
+              <w:jc w:val="center"/>
+            </w:pPr>
+            <w:r>
+              <w:rPr>
+                <w:rFonts w:ascii="Times New Roman" w:hAnsi="Times New Roman"/>
+                <w:sz w:val="24"/>
+              </w:rPr>
+              <w:t>26-28</w:t>
+            </w:r>
+          </w:p>
+        </w:tc>
+        <w:tc>
+          <w:tcPr>
+            <w:tcW w:type="dxa" w:w="1152"/>
+          </w:tcPr>
+          <w:p/>
+        </w:tc>
+      </w:tr>
+      <w:tr>
+        <w:tc>
+          <w:tcPr>
+            <w:tcW w:type="dxa" w:w="683"/>
+          </w:tcPr>
+          <w:p/>
+        </w:tc>
+        <w:tc>
+          <w:tcPr>
+            <w:tcW w:type="dxa" w:w="1459"/>
+          </w:tcPr>
+          <w:p/>
+        </w:tc>
+        <w:tc>
+          <w:tcPr>
+            <w:tcW w:type="dxa" w:w="1314"/>
+          </w:tcPr>
+          <w:p/>
+        </w:tc>
+        <w:tc>
+          <w:tcPr>
+            <w:tcW w:type="dxa" w:w="3982"/>
+          </w:tcPr>
+          <w:p/>
+        </w:tc>
+        <w:tc>
+          <w:tcPr>
+            <w:tcW w:type="dxa" w:w="1157"/>
+          </w:tcPr>
+          <w:p/>
+        </w:tc>
+        <w:tc>
+          <w:tcPr>
+            <w:tcW w:type="dxa" w:w="1152"/>
+          </w:tcPr>
+          <w:p/>
+        </w:tc>
+      </w:tr>
+      <w:tr>
+        <w:tc>
+          <w:tcPr>
+            <w:tcW w:type="dxa" w:w="683"/>
+          </w:tcPr>
+          <w:p>
+            <w:pPr>
+              <w:jc w:val="center"/>
+            </w:pPr>
+            <w:r>
+              <w:rPr>
+                <w:rFonts w:ascii="Times New Roman" w:hAnsi="Times New Roman"/>
+                <w:sz w:val="24"/>
+              </w:rPr>
+              <w:t>8</w:t>
+            </w:r>
+          </w:p>
+        </w:tc>
+        <w:tc>
+          <w:tcPr>
+            <w:tcW w:type="dxa" w:w="1459"/>
+          </w:tcPr>
+          <w:p>
+            <w:pPr>
+              <w:jc w:val="center"/>
+            </w:pPr>
+          </w:p>
+        </w:tc>
+        <w:tc>
+          <w:tcPr>
+            <w:tcW w:type="dxa" w:w="1314"/>
+          </w:tcPr>
+          <w:p/>
+        </w:tc>
+        <w:tc>
+          <w:tcPr>
+            <w:tcW w:type="dxa" w:w="3982"/>
+          </w:tcPr>
+          <w:p/>
+        </w:tc>
+        <w:tc>
+          <w:tcPr>
+            <w:tcW w:type="dxa" w:w="1157"/>
+          </w:tcPr>
+          <w:p>
+            <w:pPr>
+              <w:jc w:val="center"/>
+            </w:pPr>
+            <w:r>
+              <w:rPr>
+                <w:rFonts w:ascii="Times New Roman" w:hAnsi="Times New Roman"/>
+                <w:sz w:val="24"/>
+              </w:rPr>
+              <w:t>29-30</w:t>
+            </w:r>
+          </w:p>
+        </w:tc>
+        <w:tc>
+          <w:tcPr>
+            <w:tcW w:type="dxa" w:w="1152"/>
+          </w:tcPr>
+          <w:p/>
+        </w:tc>
+      </w:tr>
+      <w:tr>
+        <w:tc>
+          <w:tcPr>
+            <w:tcW w:type="dxa" w:w="683"/>
+          </w:tcPr>
+          <w:p/>
+        </w:tc>
+        <w:tc>
+          <w:tcPr>
+            <w:tcW w:type="dxa" w:w="1459"/>
+          </w:tcPr>
+          <w:p/>
+        </w:tc>
+        <w:tc>
+          <w:tcPr>
+            <w:tcW w:type="dxa" w:w="1314"/>
+          </w:tcPr>
+          <w:p/>
+        </w:tc>
+        <w:tc>
+          <w:tcPr>
+            <w:tcW w:type="dxa" w:w="3982"/>
+          </w:tcPr>
+          <w:p/>
         </w:tc>
         <w:tc>
           <w:tcPr>

</xml_diff>